<commit_message>
Update Use Case Spec
</commit_message>
<xml_diff>
--- a/doc/UseCase-Group04.docx
+++ b/doc/UseCase-Group04.docx
@@ -1,36 +1,28 @@
 
 <file path=word/document.xml><?xml version="1.0" encoding="utf-8"?>
-<w:document xmlns:wpc="http://schemas.microsoft.com/office/word/2010/wordprocessingCanvas" xmlns:cx="http://schemas.microsoft.com/office/drawing/2014/chartex" xmlns:cx1="http://schemas.microsoft.com/office/drawing/2015/9/8/chartex" xmlns:cx2="http://schemas.microsoft.com/office/drawing/2015/10/21/chartex" xmlns:cx3="http://schemas.microsoft.com/office/drawing/2016/5/9/chartex" xmlns:cx4="http://schemas.microsoft.com/office/drawing/2016/5/10/chartex" xmlns:cx5="http://schemas.microsoft.com/office/drawing/2016/5/11/chartex" xmlns:cx6="http://schemas.microsoft.com/office/drawing/2016/5/12/chartex" xmlns:cx7="http://schemas.microsoft.com/office/drawing/2016/5/13/chartex" xmlns:cx8="http://schemas.microsoft.com/office/drawing/2016/5/14/chartex" xmlns:mc="http://schemas.openxmlformats.org/markup-compatibility/2006" xmlns:aink="http://schemas.microsoft.com/office/drawing/2016/ink" xmlns:am3d="http://schemas.microsoft.com/office/drawing/2017/model3d" xmlns:o="urn:schemas-microsoft-com:office:office" xmlns:r="http://schemas.openxmlformats.org/officeDocument/2006/relationships" xmlns:m="http://schemas.openxmlformats.org/officeDocument/2006/math" xmlns:v="urn:schemas-microsoft-com:vml" xmlns:wp14="http://schemas.microsoft.com/office/word/2010/wordprocessingDrawing" xmlns:wp="http://schemas.openxmlformats.org/drawingml/2006/wordprocessingDrawing" xmlns:w10="urn:schemas-microsoft-com:office:word" xmlns:w="http://schemas.openxmlformats.org/wordprocessingml/2006/main" xmlns:w14="http://schemas.microsoft.com/office/word/2010/wordml" xmlns:w15="http://schemas.microsoft.com/office/word/2012/wordml" xmlns:w16cid="http://schemas.microsoft.com/office/word/2016/wordml/cid" xmlns:w16se="http://schemas.microsoft.com/office/word/2015/wordml/symex" xmlns:wpg="http://schemas.microsoft.com/office/word/2010/wordprocessingGroup" xmlns:wpi="http://schemas.microsoft.com/office/word/2010/wordprocessingInk" xmlns:wne="http://schemas.microsoft.com/office/word/2006/wordml" xmlns:wps="http://schemas.microsoft.com/office/word/2010/wordprocessingShape" mc:Ignorable="w14 w15 w16se w16cid wp14">
+<w:document xmlns:wpc="http://schemas.microsoft.com/office/word/2010/wordprocessingCanvas" xmlns:mc="http://schemas.openxmlformats.org/markup-compatibility/2006" xmlns:o="urn:schemas-microsoft-com:office:office" xmlns:r="http://schemas.openxmlformats.org/officeDocument/2006/relationships" xmlns:m="http://schemas.openxmlformats.org/officeDocument/2006/math" xmlns:v="urn:schemas-microsoft-com:vml" xmlns:wp14="http://schemas.microsoft.com/office/word/2010/wordprocessingDrawing" xmlns:wp="http://schemas.openxmlformats.org/drawingml/2006/wordprocessingDrawing" xmlns:w10="urn:schemas-microsoft-com:office:word" xmlns:w="http://schemas.openxmlformats.org/wordprocessingml/2006/main" xmlns:w14="http://schemas.microsoft.com/office/word/2010/wordml" xmlns:w15="http://schemas.microsoft.com/office/word/2012/wordml" xmlns:wpg="http://schemas.microsoft.com/office/word/2010/wordprocessingGroup" xmlns:wpi="http://schemas.microsoft.com/office/word/2010/wordprocessingInk" xmlns:wne="http://schemas.microsoft.com/office/word/2006/wordml" xmlns:wps="http://schemas.microsoft.com/office/word/2010/wordprocessingShape" mc:Ignorable="w14 w15 wp14">
   <w:body>
     <w:p>
       <w:pPr>
         <w:pStyle w:val="Title"/>
         <w:jc w:val="right"/>
       </w:pPr>
+      <w:proofErr w:type="spellStart"/>
       <w:r>
         <w:t>EverRun</w:t>
       </w:r>
+      <w:proofErr w:type="spellEnd"/>
     </w:p>
     <w:p>
       <w:pPr>
         <w:pStyle w:val="Title"/>
         <w:jc w:val="right"/>
       </w:pPr>
-      <w:r>
-        <w:fldChar w:fldCharType="begin"/>
-      </w:r>
-      <w:r>
-        <w:instrText xml:space="preserve">title  \* Mergeformat </w:instrText>
-      </w:r>
-      <w:r>
-        <w:fldChar w:fldCharType="separate"/>
-      </w:r>
-      <w:r>
-        <w:t>Use-Case Specification: &lt;Use-Case Name&gt;</w:t>
-      </w:r>
-      <w:r>
-        <w:fldChar w:fldCharType="end"/>
-      </w:r>
+      <w:fldSimple w:instr="title  \* Mergeformat ">
+        <w:r>
+          <w:t>Use-Case Specification: &lt;Use-Case Name&gt;</w:t>
+        </w:r>
+      </w:fldSimple>
     </w:p>
     <w:p>
       <w:pPr>
@@ -250,9 +242,19 @@
             <w:pPr>
               <w:pStyle w:val="Tabletext"/>
             </w:pPr>
-            <w:r>
-              <w:t>Phy Lieng</w:t>
-            </w:r>
+            <w:proofErr w:type="spellStart"/>
+            <w:r>
+              <w:t>Phy</w:t>
+            </w:r>
+            <w:proofErr w:type="spellEnd"/>
+            <w:r>
+              <w:t xml:space="preserve"> </w:t>
+            </w:r>
+            <w:proofErr w:type="spellStart"/>
+            <w:r>
+              <w:t>Lieng</w:t>
+            </w:r>
+            <w:proofErr w:type="spellEnd"/>
           </w:p>
         </w:tc>
       </w:tr>
@@ -307,8 +309,13 @@
             <w:pPr>
               <w:pStyle w:val="Tabletext"/>
             </w:pPr>
-            <w:r>
-              <w:t>Toan Bui</w:t>
+            <w:proofErr w:type="spellStart"/>
+            <w:r>
+              <w:t>Toan</w:t>
+            </w:r>
+            <w:proofErr w:type="spellEnd"/>
+            <w:r>
+              <w:t xml:space="preserve"> Bui</w:t>
             </w:r>
           </w:p>
         </w:tc>
@@ -322,6 +329,9 @@
             <w:pPr>
               <w:pStyle w:val="Tabletext"/>
             </w:pPr>
+            <w:r>
+              <w:t>4/11/2017</w:t>
+            </w:r>
           </w:p>
         </w:tc>
         <w:tc>
@@ -332,6 +342,9 @@
             <w:pPr>
               <w:pStyle w:val="Tabletext"/>
             </w:pPr>
+            <w:r>
+              <w:t>&lt;1.2&gt;</w:t>
+            </w:r>
           </w:p>
         </w:tc>
         <w:tc>
@@ -342,6 +355,9 @@
             <w:pPr>
               <w:pStyle w:val="Tabletext"/>
             </w:pPr>
+            <w:r>
+              <w:t>Add Use-case Specification</w:t>
+            </w:r>
           </w:p>
         </w:tc>
         <w:tc>
@@ -352,6 +368,9 @@
             <w:pPr>
               <w:pStyle w:val="Tabletext"/>
             </w:pPr>
+            <w:r>
+              <w:t>Thong Tran</w:t>
+            </w:r>
           </w:p>
         </w:tc>
       </w:tr>
@@ -999,7 +1018,15 @@
               <w:spacing w:after="0" w:line="240" w:lineRule="auto"/>
             </w:pPr>
             <w:r>
-              <w:t>At the homepage, the user click on the facebook icon.</w:t>
+              <w:t xml:space="preserve">At the homepage, the user click on the </w:t>
+            </w:r>
+            <w:proofErr w:type="spellStart"/>
+            <w:r>
+              <w:t>facebook</w:t>
+            </w:r>
+            <w:proofErr w:type="spellEnd"/>
+            <w:r>
+              <w:t xml:space="preserve"> icon.</w:t>
             </w:r>
           </w:p>
           <w:p>
@@ -1064,7 +1091,15 @@
               <w:spacing w:after="0" w:line="240" w:lineRule="auto"/>
             </w:pPr>
             <w:r>
-              <w:t>If the facebook account haven’t use this app before, a permission is asked. The user accept.</w:t>
+              <w:t xml:space="preserve">If the </w:t>
+            </w:r>
+            <w:proofErr w:type="spellStart"/>
+            <w:r>
+              <w:t>facebook</w:t>
+            </w:r>
+            <w:proofErr w:type="spellEnd"/>
+            <w:r>
+              <w:t xml:space="preserve"> account haven’t use this app before, a permission is asked. The user accept.</w:t>
             </w:r>
           </w:p>
         </w:tc>
@@ -1170,8 +1205,13 @@
           </w:tcPr>
           <w:p>
             <w:r>
-              <w:t>User have not log in facebook</w:t>
-            </w:r>
+              <w:t xml:space="preserve">User have not log in </w:t>
+            </w:r>
+            <w:proofErr w:type="spellStart"/>
+            <w:r>
+              <w:t>facebook</w:t>
+            </w:r>
+            <w:proofErr w:type="spellEnd"/>
           </w:p>
         </w:tc>
       </w:tr>
@@ -1508,7 +1548,15 @@
               <w:t xml:space="preserve">User </w:t>
             </w:r>
             <w:r>
-              <w:t>installed EverRun on their phone</w:t>
+              <w:t xml:space="preserve">installed </w:t>
+            </w:r>
+            <w:proofErr w:type="spellStart"/>
+            <w:r>
+              <w:t>EverRun</w:t>
+            </w:r>
+            <w:proofErr w:type="spellEnd"/>
+            <w:r>
+              <w:t xml:space="preserve"> on their phone</w:t>
             </w:r>
           </w:p>
         </w:tc>
@@ -1725,8 +1773,6 @@
             <w:r>
               <w:t>User clicks ‘Share’ button</w:t>
             </w:r>
-            <w:bookmarkStart w:id="4" w:name="_GoBack"/>
-            <w:bookmarkEnd w:id="4"/>
           </w:p>
           <w:p>
             <w:pPr>
@@ -1787,19 +1833,7 @@
               <w:rPr>
                 <w:b/>
               </w:rPr>
-              <w:t xml:space="preserve">doesn’t </w:t>
-            </w:r>
-            <w:r>
-              <w:rPr>
-                <w:b/>
-              </w:rPr>
-              <w:t xml:space="preserve">want to </w:t>
-            </w:r>
-            <w:r>
-              <w:rPr>
-                <w:b/>
-              </w:rPr>
-              <w:t>write caption</w:t>
+              <w:t>doesn’t want to write caption</w:t>
             </w:r>
           </w:p>
           <w:p>
@@ -1842,7 +1876,15 @@
           </w:p>
           <w:p>
             <w:r>
-              <w:t>User logged-in to his/her facebook account</w:t>
+              <w:t xml:space="preserve">User logged-in to his/her </w:t>
+            </w:r>
+            <w:proofErr w:type="spellStart"/>
+            <w:r>
+              <w:t>facebook</w:t>
+            </w:r>
+            <w:proofErr w:type="spellEnd"/>
+            <w:r>
+              <w:t xml:space="preserve"> account</w:t>
             </w:r>
           </w:p>
         </w:tc>
@@ -1867,13 +1909,1211 @@
               <w:t xml:space="preserve">The user successfully </w:t>
             </w:r>
             <w:r>
-              <w:t>share their achievement on facebook.</w:t>
+              <w:t xml:space="preserve">share their achievement on </w:t>
+            </w:r>
+            <w:proofErr w:type="spellStart"/>
+            <w:r>
+              <w:t>facebook</w:t>
+            </w:r>
+            <w:proofErr w:type="spellEnd"/>
+            <w:r>
+              <w:t>.</w:t>
+            </w:r>
+          </w:p>
+        </w:tc>
+      </w:tr>
+    </w:tbl>
+    <w:p>
+      <w:pPr>
+        <w:pStyle w:val="Heading2"/>
+        <w:rPr>
+          <w:lang w:val="vi-VN"/>
+        </w:rPr>
+      </w:pPr>
+      <w:r>
+        <w:t>Use-case: Run Recording</w:t>
+      </w:r>
+    </w:p>
+    <w:tbl>
+      <w:tblPr>
+        <w:tblStyle w:val="TableGrid"/>
+        <w:tblW w:w="0" w:type="auto"/>
+        <w:tblLook w:val="04A0" w:firstRow="1" w:lastRow="0" w:firstColumn="1" w:lastColumn="0" w:noHBand="0" w:noVBand="1"/>
+      </w:tblPr>
+      <w:tblGrid>
+        <w:gridCol w:w="2088"/>
+        <w:gridCol w:w="7488"/>
+      </w:tblGrid>
+      <w:tr>
+        <w:tc>
+          <w:tcPr>
+            <w:tcW w:w="2088" w:type="dxa"/>
+          </w:tcPr>
+          <w:p>
+            <w:r>
+              <w:t>Use case Name</w:t>
+            </w:r>
+          </w:p>
+        </w:tc>
+        <w:tc>
+          <w:tcPr>
+            <w:tcW w:w="7488" w:type="dxa"/>
+          </w:tcPr>
+          <w:p>
+            <w:r>
+              <w:t>Run Recording</w:t>
+            </w:r>
+          </w:p>
+        </w:tc>
+      </w:tr>
+      <w:tr>
+        <w:tc>
+          <w:tcPr>
+            <w:tcW w:w="2088" w:type="dxa"/>
+          </w:tcPr>
+          <w:p>
+            <w:r>
+              <w:t>Brief description</w:t>
+            </w:r>
+          </w:p>
+        </w:tc>
+        <w:tc>
+          <w:tcPr>
+            <w:tcW w:w="7488" w:type="dxa"/>
+          </w:tcPr>
+          <w:p>
+            <w:r>
+              <w:t>This use case describes how the</w:t>
+            </w:r>
+            <w:r>
+              <w:t xml:space="preserve"> User running process is recorded</w:t>
+            </w:r>
+          </w:p>
+        </w:tc>
+      </w:tr>
+      <w:tr>
+        <w:tc>
+          <w:tcPr>
+            <w:tcW w:w="2088" w:type="dxa"/>
+          </w:tcPr>
+          <w:p>
+            <w:r>
+              <w:t>Actors</w:t>
+            </w:r>
+          </w:p>
+        </w:tc>
+        <w:tc>
+          <w:tcPr>
+            <w:tcW w:w="7488" w:type="dxa"/>
+          </w:tcPr>
+          <w:p>
+            <w:r>
+              <w:t>Customer</w:t>
+            </w:r>
+          </w:p>
+        </w:tc>
+      </w:tr>
+      <w:tr>
+        <w:tc>
+          <w:tcPr>
+            <w:tcW w:w="2088" w:type="dxa"/>
+          </w:tcPr>
+          <w:p>
+            <w:r>
+              <w:t>Basic Flow</w:t>
+            </w:r>
+          </w:p>
+        </w:tc>
+        <w:tc>
+          <w:tcPr>
+            <w:tcW w:w="7488" w:type="dxa"/>
+          </w:tcPr>
+          <w:p>
+            <w:pPr>
+              <w:pStyle w:val="ListParagraph"/>
+              <w:numPr>
+                <w:ilvl w:val="0"/>
+                <w:numId w:val="35"/>
+              </w:numPr>
+              <w:spacing w:after="0" w:line="240" w:lineRule="auto"/>
+            </w:pPr>
+            <w:r>
+              <w:t>The running process is recorded.</w:t>
+            </w:r>
+          </w:p>
+          <w:p>
+            <w:pPr>
+              <w:pStyle w:val="ListParagraph"/>
+              <w:numPr>
+                <w:ilvl w:val="0"/>
+                <w:numId w:val="35"/>
+              </w:numPr>
+              <w:spacing w:after="0" w:line="240" w:lineRule="auto"/>
+            </w:pPr>
+            <w:r>
+              <w:t>If the step counter does not recognize more steps, or not significant number of steps for at least 30 seconds, the session stops.</w:t>
+            </w:r>
+          </w:p>
+        </w:tc>
+      </w:tr>
+      <w:tr>
+        <w:tc>
+          <w:tcPr>
+            <w:tcW w:w="2088" w:type="dxa"/>
+          </w:tcPr>
+          <w:p>
+            <w:r>
+              <w:t>Alternative Flows</w:t>
+            </w:r>
+          </w:p>
+        </w:tc>
+        <w:tc>
+          <w:tcPr>
+            <w:tcW w:w="7488" w:type="dxa"/>
+          </w:tcPr>
+          <w:p>
+            <w:pPr>
+              <w:rPr>
+                <w:b/>
+              </w:rPr>
+            </w:pPr>
+            <w:r>
+              <w:rPr>
+                <w:b/>
+              </w:rPr>
+              <w:t>Alternative flow 1</w:t>
+            </w:r>
+            <w:r>
+              <w:rPr>
+                <w:b/>
+              </w:rPr>
+              <w:t>: Group Alert</w:t>
+            </w:r>
+          </w:p>
+          <w:p>
+            <w:pPr>
+              <w:pStyle w:val="ListParagraph"/>
+              <w:numPr>
+                <w:ilvl w:val="0"/>
+                <w:numId w:val="36"/>
+              </w:numPr>
+              <w:spacing w:after="0" w:line="240" w:lineRule="auto"/>
+            </w:pPr>
+            <w:r>
+              <w:t>If you are in a jogging group and a member of the group is far away, a notification is sent.</w:t>
+            </w:r>
+          </w:p>
+          <w:p>
+            <w:pPr>
+              <w:pStyle w:val="ListParagraph"/>
+              <w:numPr>
+                <w:ilvl w:val="0"/>
+                <w:numId w:val="36"/>
+              </w:numPr>
+              <w:spacing w:after="0" w:line="240" w:lineRule="auto"/>
+            </w:pPr>
+            <w:r>
+              <w:t xml:space="preserve">After 30 seconds and you remains far away, the group is temporary </w:t>
+            </w:r>
+            <w:r>
+              <w:lastRenderedPageBreak/>
+              <w:t>disbanded.</w:t>
+            </w:r>
+          </w:p>
+        </w:tc>
+      </w:tr>
+      <w:tr>
+        <w:tc>
+          <w:tcPr>
+            <w:tcW w:w="2088" w:type="dxa"/>
+          </w:tcPr>
+          <w:p>
+            <w:r>
+              <w:lastRenderedPageBreak/>
+              <w:t>Pre-conditions</w:t>
+            </w:r>
+          </w:p>
+        </w:tc>
+        <w:tc>
+          <w:tcPr>
+            <w:tcW w:w="7488" w:type="dxa"/>
+          </w:tcPr>
+          <w:p>
+            <w:r>
+              <w:t>When the user step counting increases significantly or velocity is high</w:t>
+            </w:r>
+          </w:p>
+        </w:tc>
+      </w:tr>
+      <w:tr>
+        <w:trPr>
+          <w:trHeight w:val="305"/>
+        </w:trPr>
+        <w:tc>
+          <w:tcPr>
+            <w:tcW w:w="2088" w:type="dxa"/>
+          </w:tcPr>
+          <w:p>
+            <w:r>
+              <w:t>Post-conditions</w:t>
+            </w:r>
+          </w:p>
+        </w:tc>
+        <w:tc>
+          <w:tcPr>
+            <w:tcW w:w="7488" w:type="dxa"/>
+          </w:tcPr>
+          <w:p>
+            <w:r>
+              <w:t>Record Running Process. Notification tells how long was the exercise, how many steps, how far did you run and if any mission is finish.</w:t>
             </w:r>
           </w:p>
         </w:tc>
       </w:tr>
     </w:tbl>
     <w:p/>
+    <w:p>
+      <w:pPr>
+        <w:pStyle w:val="Heading2"/>
+        <w:rPr>
+          <w:lang w:val="vi-VN"/>
+        </w:rPr>
+      </w:pPr>
+      <w:r>
+        <w:t>Use-case: GPS Reach</w:t>
+      </w:r>
+    </w:p>
+    <w:tbl>
+      <w:tblPr>
+        <w:tblStyle w:val="TableGrid"/>
+        <w:tblW w:w="0" w:type="auto"/>
+        <w:tblLook w:val="04A0" w:firstRow="1" w:lastRow="0" w:firstColumn="1" w:lastColumn="0" w:noHBand="0" w:noVBand="1"/>
+      </w:tblPr>
+      <w:tblGrid>
+        <w:gridCol w:w="2088"/>
+        <w:gridCol w:w="7488"/>
+      </w:tblGrid>
+      <w:tr>
+        <w:tc>
+          <w:tcPr>
+            <w:tcW w:w="2088" w:type="dxa"/>
+          </w:tcPr>
+          <w:p>
+            <w:r>
+              <w:t>Use case Name</w:t>
+            </w:r>
+          </w:p>
+        </w:tc>
+        <w:tc>
+          <w:tcPr>
+            <w:tcW w:w="7488" w:type="dxa"/>
+          </w:tcPr>
+          <w:p>
+            <w:r>
+              <w:t>GPS Reach</w:t>
+            </w:r>
+          </w:p>
+        </w:tc>
+      </w:tr>
+      <w:tr>
+        <w:tc>
+          <w:tcPr>
+            <w:tcW w:w="2088" w:type="dxa"/>
+          </w:tcPr>
+          <w:p>
+            <w:r>
+              <w:t>Brief description</w:t>
+            </w:r>
+          </w:p>
+        </w:tc>
+        <w:tc>
+          <w:tcPr>
+            <w:tcW w:w="7488" w:type="dxa"/>
+          </w:tcPr>
+          <w:p>
+            <w:r>
+              <w:t>This use case describes how the</w:t>
+            </w:r>
+            <w:r>
+              <w:t xml:space="preserve"> game react when the user reach a hotspot</w:t>
+            </w:r>
+          </w:p>
+        </w:tc>
+      </w:tr>
+      <w:tr>
+        <w:tc>
+          <w:tcPr>
+            <w:tcW w:w="2088" w:type="dxa"/>
+          </w:tcPr>
+          <w:p>
+            <w:r>
+              <w:t>Actors</w:t>
+            </w:r>
+          </w:p>
+        </w:tc>
+        <w:tc>
+          <w:tcPr>
+            <w:tcW w:w="7488" w:type="dxa"/>
+          </w:tcPr>
+          <w:p>
+            <w:r>
+              <w:t>Customer</w:t>
+            </w:r>
+          </w:p>
+        </w:tc>
+      </w:tr>
+      <w:tr>
+        <w:tc>
+          <w:tcPr>
+            <w:tcW w:w="2088" w:type="dxa"/>
+          </w:tcPr>
+          <w:p>
+            <w:r>
+              <w:t>Basic Flow</w:t>
+            </w:r>
+          </w:p>
+        </w:tc>
+        <w:tc>
+          <w:tcPr>
+            <w:tcW w:w="7488" w:type="dxa"/>
+          </w:tcPr>
+          <w:p>
+            <w:pPr>
+              <w:pStyle w:val="ListParagraph"/>
+              <w:spacing w:after="0" w:line="240" w:lineRule="auto"/>
+              <w:ind w:left="-12"/>
+            </w:pPr>
+            <w:r>
+              <w:t>Check if any missions has accomplished. Changing the missions to finish state.</w:t>
+            </w:r>
+          </w:p>
+        </w:tc>
+      </w:tr>
+      <w:tr>
+        <w:tc>
+          <w:tcPr>
+            <w:tcW w:w="2088" w:type="dxa"/>
+          </w:tcPr>
+          <w:p>
+            <w:r>
+              <w:t>Alternative Flows</w:t>
+            </w:r>
+          </w:p>
+        </w:tc>
+        <w:tc>
+          <w:tcPr>
+            <w:tcW w:w="7488" w:type="dxa"/>
+          </w:tcPr>
+          <w:p>
+            <w:pPr>
+              <w:pStyle w:val="ListParagraph"/>
+              <w:spacing w:after="0" w:line="240" w:lineRule="auto"/>
+            </w:pPr>
+          </w:p>
+        </w:tc>
+      </w:tr>
+      <w:tr>
+        <w:tc>
+          <w:tcPr>
+            <w:tcW w:w="2088" w:type="dxa"/>
+          </w:tcPr>
+          <w:p>
+            <w:r>
+              <w:t>Pre-conditions</w:t>
+            </w:r>
+          </w:p>
+        </w:tc>
+        <w:tc>
+          <w:tcPr>
+            <w:tcW w:w="7488" w:type="dxa"/>
+          </w:tcPr>
+          <w:p>
+            <w:r>
+              <w:t>GPS was on and the user reaches a GPS hotspot.</w:t>
+            </w:r>
+          </w:p>
+        </w:tc>
+      </w:tr>
+      <w:tr>
+        <w:trPr>
+          <w:trHeight w:val="305"/>
+        </w:trPr>
+        <w:tc>
+          <w:tcPr>
+            <w:tcW w:w="2088" w:type="dxa"/>
+          </w:tcPr>
+          <w:p>
+            <w:r>
+              <w:t>Post-conditions</w:t>
+            </w:r>
+          </w:p>
+        </w:tc>
+        <w:tc>
+          <w:tcPr>
+            <w:tcW w:w="7488" w:type="dxa"/>
+          </w:tcPr>
+          <w:p>
+            <w:r>
+              <w:t>Missions’ state may changes.</w:t>
+            </w:r>
+          </w:p>
+        </w:tc>
+      </w:tr>
+    </w:tbl>
+    <w:p/>
+    <w:p>
+      <w:pPr>
+        <w:pStyle w:val="Heading2"/>
+        <w:rPr>
+          <w:lang w:val="vi-VN"/>
+        </w:rPr>
+      </w:pPr>
+      <w:r>
+        <w:t>Use-case: Finish Missions</w:t>
+      </w:r>
+    </w:p>
+    <w:tbl>
+      <w:tblPr>
+        <w:tblStyle w:val="TableGrid"/>
+        <w:tblW w:w="0" w:type="auto"/>
+        <w:tblLook w:val="04A0" w:firstRow="1" w:lastRow="0" w:firstColumn="1" w:lastColumn="0" w:noHBand="0" w:noVBand="1"/>
+      </w:tblPr>
+      <w:tblGrid>
+        <w:gridCol w:w="2056"/>
+        <w:gridCol w:w="7294"/>
+      </w:tblGrid>
+      <w:tr>
+        <w:tc>
+          <w:tcPr>
+            <w:tcW w:w="2056" w:type="dxa"/>
+          </w:tcPr>
+          <w:p>
+            <w:r>
+              <w:t>Use case Name</w:t>
+            </w:r>
+          </w:p>
+        </w:tc>
+        <w:tc>
+          <w:tcPr>
+            <w:tcW w:w="7294" w:type="dxa"/>
+          </w:tcPr>
+          <w:p>
+            <w:r>
+              <w:t>Finish Missions</w:t>
+            </w:r>
+          </w:p>
+        </w:tc>
+      </w:tr>
+      <w:tr>
+        <w:tc>
+          <w:tcPr>
+            <w:tcW w:w="2056" w:type="dxa"/>
+          </w:tcPr>
+          <w:p>
+            <w:r>
+              <w:t>Brief description</w:t>
+            </w:r>
+          </w:p>
+        </w:tc>
+        <w:tc>
+          <w:tcPr>
+            <w:tcW w:w="7294" w:type="dxa"/>
+          </w:tcPr>
+          <w:p>
+            <w:r>
+              <w:t xml:space="preserve">This use case describes how </w:t>
+            </w:r>
+            <w:r>
+              <w:t>a user finish a mission.</w:t>
+            </w:r>
+          </w:p>
+        </w:tc>
+      </w:tr>
+      <w:tr>
+        <w:tc>
+          <w:tcPr>
+            <w:tcW w:w="2056" w:type="dxa"/>
+          </w:tcPr>
+          <w:p>
+            <w:r>
+              <w:t>Actors</w:t>
+            </w:r>
+          </w:p>
+        </w:tc>
+        <w:tc>
+          <w:tcPr>
+            <w:tcW w:w="7294" w:type="dxa"/>
+          </w:tcPr>
+          <w:p>
+            <w:r>
+              <w:t>User</w:t>
+            </w:r>
+          </w:p>
+        </w:tc>
+      </w:tr>
+      <w:tr>
+        <w:tc>
+          <w:tcPr>
+            <w:tcW w:w="2056" w:type="dxa"/>
+          </w:tcPr>
+          <w:p>
+            <w:r>
+              <w:t>Basic Flow</w:t>
+            </w:r>
+          </w:p>
+        </w:tc>
+        <w:tc>
+          <w:tcPr>
+            <w:tcW w:w="7294" w:type="dxa"/>
+          </w:tcPr>
+          <w:p>
+            <w:pPr>
+              <w:pStyle w:val="ListParagraph"/>
+              <w:numPr>
+                <w:ilvl w:val="0"/>
+                <w:numId w:val="37"/>
+              </w:numPr>
+              <w:spacing w:after="0" w:line="240" w:lineRule="auto"/>
+            </w:pPr>
+            <w:r>
+              <w:t>If you have a mission accomplished, a receive button is shown.</w:t>
+            </w:r>
+          </w:p>
+          <w:p>
+            <w:pPr>
+              <w:pStyle w:val="ListParagraph"/>
+              <w:numPr>
+                <w:ilvl w:val="0"/>
+                <w:numId w:val="37"/>
+              </w:numPr>
+              <w:spacing w:after="0" w:line="240" w:lineRule="auto"/>
+            </w:pPr>
+            <w:r>
+              <w:t>The user press the receive button</w:t>
+            </w:r>
+          </w:p>
+          <w:p>
+            <w:pPr>
+              <w:pStyle w:val="ListParagraph"/>
+              <w:numPr>
+                <w:ilvl w:val="0"/>
+                <w:numId w:val="37"/>
+              </w:numPr>
+              <w:spacing w:after="0" w:line="240" w:lineRule="auto"/>
+            </w:pPr>
+            <w:r>
+              <w:t>The user receive currency and affection point.</w:t>
+            </w:r>
+          </w:p>
+          <w:p>
+            <w:pPr>
+              <w:pStyle w:val="ListParagraph"/>
+              <w:numPr>
+                <w:ilvl w:val="0"/>
+                <w:numId w:val="37"/>
+              </w:numPr>
+              <w:spacing w:after="0" w:line="240" w:lineRule="auto"/>
+            </w:pPr>
+            <w:r>
+              <w:t>The mission change state to reset time to 8 hours.</w:t>
+            </w:r>
+          </w:p>
+        </w:tc>
+      </w:tr>
+      <w:tr>
+        <w:tc>
+          <w:tcPr>
+            <w:tcW w:w="2056" w:type="dxa"/>
+          </w:tcPr>
+          <w:p>
+            <w:r>
+              <w:t>Alternative Flows</w:t>
+            </w:r>
+          </w:p>
+        </w:tc>
+        <w:tc>
+          <w:tcPr>
+            <w:tcW w:w="7294" w:type="dxa"/>
+          </w:tcPr>
+          <w:p>
+            <w:pPr>
+              <w:pStyle w:val="ListParagraph"/>
+              <w:spacing w:after="0" w:line="240" w:lineRule="auto"/>
+            </w:pPr>
+          </w:p>
+        </w:tc>
+      </w:tr>
+      <w:tr>
+        <w:tc>
+          <w:tcPr>
+            <w:tcW w:w="2056" w:type="dxa"/>
+          </w:tcPr>
+          <w:p>
+            <w:r>
+              <w:t>Pre-conditions</w:t>
+            </w:r>
+          </w:p>
+        </w:tc>
+        <w:tc>
+          <w:tcPr>
+            <w:tcW w:w="7294" w:type="dxa"/>
+          </w:tcPr>
+          <w:p>
+            <w:r>
+              <w:t>Missions(s) are accomplished. User is in mission window.</w:t>
+            </w:r>
+          </w:p>
+        </w:tc>
+      </w:tr>
+      <w:tr>
+        <w:trPr>
+          <w:trHeight w:val="305"/>
+        </w:trPr>
+        <w:tc>
+          <w:tcPr>
+            <w:tcW w:w="2056" w:type="dxa"/>
+          </w:tcPr>
+          <w:p>
+            <w:r>
+              <w:t>Post-conditions</w:t>
+            </w:r>
+          </w:p>
+        </w:tc>
+        <w:tc>
+          <w:tcPr>
+            <w:tcW w:w="7294" w:type="dxa"/>
+          </w:tcPr>
+          <w:p>
+            <w:r>
+              <w:t>Missions’ state changes. Currency increases, affection increases.</w:t>
+            </w:r>
+          </w:p>
+        </w:tc>
+      </w:tr>
+    </w:tbl>
+    <w:p>
+      <w:pPr>
+        <w:pStyle w:val="Heading2"/>
+        <w:rPr>
+          <w:lang w:val="vi-VN"/>
+        </w:rPr>
+      </w:pPr>
+      <w:r>
+        <w:t>Use-case: Receive Affection Point</w:t>
+      </w:r>
+    </w:p>
+    <w:tbl>
+      <w:tblPr>
+        <w:tblStyle w:val="TableGrid"/>
+        <w:tblW w:w="0" w:type="auto"/>
+        <w:tblLook w:val="04A0" w:firstRow="1" w:lastRow="0" w:firstColumn="1" w:lastColumn="0" w:noHBand="0" w:noVBand="1"/>
+      </w:tblPr>
+      <w:tblGrid>
+        <w:gridCol w:w="2088"/>
+        <w:gridCol w:w="7488"/>
+      </w:tblGrid>
+      <w:tr>
+        <w:tc>
+          <w:tcPr>
+            <w:tcW w:w="2088" w:type="dxa"/>
+          </w:tcPr>
+          <w:p>
+            <w:r>
+              <w:t>Use case Name</w:t>
+            </w:r>
+          </w:p>
+        </w:tc>
+        <w:tc>
+          <w:tcPr>
+            <w:tcW w:w="7488" w:type="dxa"/>
+          </w:tcPr>
+          <w:p>
+            <w:r>
+              <w:t>Receive Affection Point</w:t>
+            </w:r>
+          </w:p>
+        </w:tc>
+      </w:tr>
+      <w:tr>
+        <w:tc>
+          <w:tcPr>
+            <w:tcW w:w="2088" w:type="dxa"/>
+          </w:tcPr>
+          <w:p>
+            <w:r>
+              <w:t>Brief description</w:t>
+            </w:r>
+          </w:p>
+        </w:tc>
+        <w:tc>
+          <w:tcPr>
+            <w:tcW w:w="7488" w:type="dxa"/>
+          </w:tcPr>
+          <w:p>
+            <w:r>
+              <w:t xml:space="preserve">This use case describes how </w:t>
+            </w:r>
+            <w:r>
+              <w:t>receive affection point affect</w:t>
+            </w:r>
+          </w:p>
+        </w:tc>
+      </w:tr>
+      <w:tr>
+        <w:tc>
+          <w:tcPr>
+            <w:tcW w:w="2088" w:type="dxa"/>
+          </w:tcPr>
+          <w:p>
+            <w:r>
+              <w:t>Actors</w:t>
+            </w:r>
+          </w:p>
+        </w:tc>
+        <w:tc>
+          <w:tcPr>
+            <w:tcW w:w="7488" w:type="dxa"/>
+          </w:tcPr>
+          <w:p>
+            <w:r>
+              <w:t>User</w:t>
+            </w:r>
+          </w:p>
+        </w:tc>
+      </w:tr>
+      <w:tr>
+        <w:tc>
+          <w:tcPr>
+            <w:tcW w:w="2088" w:type="dxa"/>
+          </w:tcPr>
+          <w:p>
+            <w:r>
+              <w:t>Basic Flow</w:t>
+            </w:r>
+          </w:p>
+        </w:tc>
+        <w:tc>
+          <w:tcPr>
+            <w:tcW w:w="7488" w:type="dxa"/>
+          </w:tcPr>
+          <w:p>
+            <w:pPr>
+              <w:pStyle w:val="ListParagraph"/>
+              <w:numPr>
+                <w:ilvl w:val="0"/>
+                <w:numId w:val="38"/>
+              </w:numPr>
+              <w:spacing w:after="0" w:line="240" w:lineRule="auto"/>
+            </w:pPr>
+            <w:r>
+              <w:t>Increase affection point</w:t>
+            </w:r>
+          </w:p>
+          <w:p>
+            <w:pPr>
+              <w:pStyle w:val="ListParagraph"/>
+              <w:numPr>
+                <w:ilvl w:val="0"/>
+                <w:numId w:val="38"/>
+              </w:numPr>
+              <w:spacing w:after="0" w:line="240" w:lineRule="auto"/>
+            </w:pPr>
+            <w:r>
+              <w:t>Calculate and refresh the affection point visual</w:t>
+            </w:r>
+          </w:p>
+        </w:tc>
+      </w:tr>
+      <w:tr>
+        <w:tc>
+          <w:tcPr>
+            <w:tcW w:w="2088" w:type="dxa"/>
+          </w:tcPr>
+          <w:p>
+            <w:r>
+              <w:t>Alternative Flows</w:t>
+            </w:r>
+          </w:p>
+        </w:tc>
+        <w:tc>
+          <w:tcPr>
+            <w:tcW w:w="7488" w:type="dxa"/>
+          </w:tcPr>
+          <w:p>
+            <w:pPr>
+              <w:rPr>
+                <w:b/>
+              </w:rPr>
+            </w:pPr>
+            <w:r>
+              <w:rPr>
+                <w:b/>
+              </w:rPr>
+              <w:t>Alternative flow 1</w:t>
+            </w:r>
+            <w:r>
+              <w:rPr>
+                <w:b/>
+              </w:rPr>
+              <w:t>: Level Up</w:t>
+            </w:r>
+          </w:p>
+          <w:p>
+            <w:pPr>
+              <w:pStyle w:val="ListParagraph"/>
+              <w:numPr>
+                <w:ilvl w:val="0"/>
+                <w:numId w:val="39"/>
+              </w:numPr>
+              <w:spacing w:after="0" w:line="240" w:lineRule="auto"/>
+            </w:pPr>
+            <w:r>
+              <w:t>If the affection point is enough to level up, player level increases.</w:t>
+            </w:r>
+          </w:p>
+          <w:p>
+            <w:pPr>
+              <w:pStyle w:val="ListParagraph"/>
+              <w:numPr>
+                <w:ilvl w:val="0"/>
+                <w:numId w:val="39"/>
+              </w:numPr>
+              <w:spacing w:after="0" w:line="240" w:lineRule="auto"/>
+            </w:pPr>
+            <w:r>
+              <w:t>Receive any bonus from the new level.</w:t>
+            </w:r>
+          </w:p>
+          <w:p>
+            <w:pPr>
+              <w:pStyle w:val="ListParagraph"/>
+              <w:numPr>
+                <w:ilvl w:val="0"/>
+                <w:numId w:val="39"/>
+              </w:numPr>
+              <w:spacing w:after="0" w:line="240" w:lineRule="auto"/>
+            </w:pPr>
+            <w:r>
+              <w:t>Update the visual</w:t>
+            </w:r>
+          </w:p>
+        </w:tc>
+      </w:tr>
+      <w:tr>
+        <w:tc>
+          <w:tcPr>
+            <w:tcW w:w="2088" w:type="dxa"/>
+          </w:tcPr>
+          <w:p>
+            <w:r>
+              <w:t>Pre-conditions</w:t>
+            </w:r>
+          </w:p>
+        </w:tc>
+        <w:tc>
+          <w:tcPr>
+            <w:tcW w:w="7488" w:type="dxa"/>
+          </w:tcPr>
+          <w:p>
+            <w:r>
+              <w:t>One of many ways to receive Affection Point</w:t>
+            </w:r>
+          </w:p>
+        </w:tc>
+      </w:tr>
+      <w:tr>
+        <w:trPr>
+          <w:trHeight w:val="305"/>
+        </w:trPr>
+        <w:tc>
+          <w:tcPr>
+            <w:tcW w:w="2088" w:type="dxa"/>
+          </w:tcPr>
+          <w:p>
+            <w:r>
+              <w:t>Post-conditions</w:t>
+            </w:r>
+          </w:p>
+        </w:tc>
+        <w:tc>
+          <w:tcPr>
+            <w:tcW w:w="7488" w:type="dxa"/>
+          </w:tcPr>
+          <w:p>
+            <w:r>
+              <w:t>Affection Point increases. May increase level and receive new bonuses.</w:t>
+            </w:r>
+          </w:p>
+        </w:tc>
+      </w:tr>
+    </w:tbl>
+    <w:p/>
+    <w:p>
+      <w:pPr>
+        <w:pStyle w:val="Heading2"/>
+        <w:rPr>
+          <w:lang w:val="vi-VN"/>
+        </w:rPr>
+      </w:pPr>
+      <w:r>
+        <w:t xml:space="preserve">Use-case: </w:t>
+      </w:r>
+      <w:r>
+        <w:t>Fill Dog Bowl</w:t>
+      </w:r>
+    </w:p>
+    <w:tbl>
+      <w:tblPr>
+        <w:tblStyle w:val="TableGrid"/>
+        <w:tblW w:w="0" w:type="auto"/>
+        <w:tblLook w:val="04A0" w:firstRow="1" w:lastRow="0" w:firstColumn="1" w:lastColumn="0" w:noHBand="0" w:noVBand="1"/>
+      </w:tblPr>
+      <w:tblGrid>
+        <w:gridCol w:w="2088"/>
+        <w:gridCol w:w="7488"/>
+      </w:tblGrid>
+      <w:tr>
+        <w:tc>
+          <w:tcPr>
+            <w:tcW w:w="2088" w:type="dxa"/>
+          </w:tcPr>
+          <w:p>
+            <w:r>
+              <w:t>Use case Name</w:t>
+            </w:r>
+          </w:p>
+        </w:tc>
+        <w:tc>
+          <w:tcPr>
+            <w:tcW w:w="7488" w:type="dxa"/>
+          </w:tcPr>
+          <w:p>
+            <w:r>
+              <w:t>Feed Your Dog</w:t>
+            </w:r>
+          </w:p>
+        </w:tc>
+      </w:tr>
+      <w:tr>
+        <w:tc>
+          <w:tcPr>
+            <w:tcW w:w="2088" w:type="dxa"/>
+          </w:tcPr>
+          <w:p>
+            <w:r>
+              <w:t>Brief description</w:t>
+            </w:r>
+          </w:p>
+        </w:tc>
+        <w:tc>
+          <w:tcPr>
+            <w:tcW w:w="7488" w:type="dxa"/>
+          </w:tcPr>
+          <w:p>
+            <w:r>
+              <w:t xml:space="preserve">This use case describes how </w:t>
+            </w:r>
+            <w:r>
+              <w:t>receive affection point affect</w:t>
+            </w:r>
+          </w:p>
+        </w:tc>
+      </w:tr>
+      <w:tr>
+        <w:tc>
+          <w:tcPr>
+            <w:tcW w:w="2088" w:type="dxa"/>
+          </w:tcPr>
+          <w:p>
+            <w:r>
+              <w:t>Actors</w:t>
+            </w:r>
+          </w:p>
+        </w:tc>
+        <w:tc>
+          <w:tcPr>
+            <w:tcW w:w="7488" w:type="dxa"/>
+          </w:tcPr>
+          <w:p>
+            <w:r>
+              <w:t>User</w:t>
+            </w:r>
+          </w:p>
+        </w:tc>
+      </w:tr>
+      <w:tr>
+        <w:tc>
+          <w:tcPr>
+            <w:tcW w:w="2088" w:type="dxa"/>
+          </w:tcPr>
+          <w:p>
+            <w:r>
+              <w:t>Basic Flow</w:t>
+            </w:r>
+          </w:p>
+        </w:tc>
+        <w:tc>
+          <w:tcPr>
+            <w:tcW w:w="7488" w:type="dxa"/>
+          </w:tcPr>
+          <w:p>
+            <w:pPr>
+              <w:pStyle w:val="ListParagraph"/>
+              <w:numPr>
+                <w:ilvl w:val="0"/>
+                <w:numId w:val="38"/>
+              </w:numPr>
+              <w:spacing w:after="0" w:line="240" w:lineRule="auto"/>
+            </w:pPr>
+            <w:r>
+              <w:t>Increase affection point</w:t>
+            </w:r>
+          </w:p>
+          <w:p>
+            <w:pPr>
+              <w:pStyle w:val="ListParagraph"/>
+              <w:numPr>
+                <w:ilvl w:val="0"/>
+                <w:numId w:val="38"/>
+              </w:numPr>
+              <w:spacing w:after="0" w:line="240" w:lineRule="auto"/>
+            </w:pPr>
+            <w:r>
+              <w:lastRenderedPageBreak/>
+              <w:t>Calculate and refresh the affection point visual</w:t>
+            </w:r>
+          </w:p>
+        </w:tc>
+      </w:tr>
+      <w:tr>
+        <w:tc>
+          <w:tcPr>
+            <w:tcW w:w="2088" w:type="dxa"/>
+          </w:tcPr>
+          <w:p>
+            <w:r>
+              <w:lastRenderedPageBreak/>
+              <w:t>Alternative Flows</w:t>
+            </w:r>
+          </w:p>
+        </w:tc>
+        <w:tc>
+          <w:tcPr>
+            <w:tcW w:w="7488" w:type="dxa"/>
+          </w:tcPr>
+          <w:p>
+            <w:pPr>
+              <w:rPr>
+                <w:b/>
+              </w:rPr>
+            </w:pPr>
+            <w:r>
+              <w:rPr>
+                <w:b/>
+              </w:rPr>
+              <w:t>Alternative flow 1</w:t>
+            </w:r>
+            <w:r>
+              <w:rPr>
+                <w:b/>
+              </w:rPr>
+              <w:t>: Level Up</w:t>
+            </w:r>
+          </w:p>
+          <w:p>
+            <w:pPr>
+              <w:pStyle w:val="ListParagraph"/>
+              <w:numPr>
+                <w:ilvl w:val="0"/>
+                <w:numId w:val="39"/>
+              </w:numPr>
+              <w:spacing w:after="0" w:line="240" w:lineRule="auto"/>
+            </w:pPr>
+            <w:r>
+              <w:t>If the affection point is enough to level up, player level increases.</w:t>
+            </w:r>
+          </w:p>
+          <w:p>
+            <w:pPr>
+              <w:pStyle w:val="ListParagraph"/>
+              <w:numPr>
+                <w:ilvl w:val="0"/>
+                <w:numId w:val="39"/>
+              </w:numPr>
+              <w:spacing w:after="0" w:line="240" w:lineRule="auto"/>
+            </w:pPr>
+            <w:r>
+              <w:t>Receive any bonus from the new level.</w:t>
+            </w:r>
+          </w:p>
+          <w:p>
+            <w:pPr>
+              <w:pStyle w:val="ListParagraph"/>
+              <w:numPr>
+                <w:ilvl w:val="0"/>
+                <w:numId w:val="39"/>
+              </w:numPr>
+              <w:spacing w:after="0" w:line="240" w:lineRule="auto"/>
+            </w:pPr>
+            <w:r>
+              <w:t>Update the visual</w:t>
+            </w:r>
+          </w:p>
+        </w:tc>
+      </w:tr>
+      <w:tr>
+        <w:tc>
+          <w:tcPr>
+            <w:tcW w:w="2088" w:type="dxa"/>
+          </w:tcPr>
+          <w:p>
+            <w:r>
+              <w:t>Pre-conditions</w:t>
+            </w:r>
+          </w:p>
+        </w:tc>
+        <w:tc>
+          <w:tcPr>
+            <w:tcW w:w="7488" w:type="dxa"/>
+          </w:tcPr>
+          <w:p>
+            <w:r>
+              <w:t>One of many ways to receive Affection Point</w:t>
+            </w:r>
+          </w:p>
+        </w:tc>
+      </w:tr>
+      <w:tr>
+        <w:trPr>
+          <w:trHeight w:val="305"/>
+        </w:trPr>
+        <w:tc>
+          <w:tcPr>
+            <w:tcW w:w="2088" w:type="dxa"/>
+          </w:tcPr>
+          <w:p>
+            <w:r>
+              <w:t>Post-conditions</w:t>
+            </w:r>
+          </w:p>
+        </w:tc>
+        <w:tc>
+          <w:tcPr>
+            <w:tcW w:w="7488" w:type="dxa"/>
+          </w:tcPr>
+          <w:p>
+            <w:r>
+              <w:t>Affection Point increases. May increase level and receive new bonuses.</w:t>
+            </w:r>
+          </w:p>
+        </w:tc>
+      </w:tr>
+    </w:tbl>
+    <w:p/>
+    <w:p>
+      <w:bookmarkStart w:id="4" w:name="_GoBack"/>
+      <w:bookmarkEnd w:id="4"/>
+    </w:p>
     <w:sectPr>
       <w:headerReference w:type="default" r:id="rId9"/>
       <w:footerReference w:type="default" r:id="rId10"/>
@@ -1889,7 +3129,7 @@
 </file>
 
 <file path=word/endnotes.xml><?xml version="1.0" encoding="utf-8"?>
-<w:endnotes xmlns:wpc="http://schemas.microsoft.com/office/word/2010/wordprocessingCanvas" xmlns:cx="http://schemas.microsoft.com/office/drawing/2014/chartex" xmlns:cx1="http://schemas.microsoft.com/office/drawing/2015/9/8/chartex" xmlns:cx2="http://schemas.microsoft.com/office/drawing/2015/10/21/chartex" xmlns:cx3="http://schemas.microsoft.com/office/drawing/2016/5/9/chartex" xmlns:cx4="http://schemas.microsoft.com/office/drawing/2016/5/10/chartex" xmlns:cx5="http://schemas.microsoft.com/office/drawing/2016/5/11/chartex" xmlns:cx6="http://schemas.microsoft.com/office/drawing/2016/5/12/chartex" xmlns:cx7="http://schemas.microsoft.com/office/drawing/2016/5/13/chartex" xmlns:cx8="http://schemas.microsoft.com/office/drawing/2016/5/14/chartex" xmlns:mc="http://schemas.openxmlformats.org/markup-compatibility/2006" xmlns:aink="http://schemas.microsoft.com/office/drawing/2016/ink" xmlns:am3d="http://schemas.microsoft.com/office/drawing/2017/model3d" xmlns:o="urn:schemas-microsoft-com:office:office" xmlns:r="http://schemas.openxmlformats.org/officeDocument/2006/relationships" xmlns:m="http://schemas.openxmlformats.org/officeDocument/2006/math" xmlns:v="urn:schemas-microsoft-com:vml" xmlns:wp14="http://schemas.microsoft.com/office/word/2010/wordprocessingDrawing" xmlns:wp="http://schemas.openxmlformats.org/drawingml/2006/wordprocessingDrawing" xmlns:w10="urn:schemas-microsoft-com:office:word" xmlns:w="http://schemas.openxmlformats.org/wordprocessingml/2006/main" xmlns:w14="http://schemas.microsoft.com/office/word/2010/wordml" xmlns:w15="http://schemas.microsoft.com/office/word/2012/wordml" xmlns:w16cid="http://schemas.microsoft.com/office/word/2016/wordml/cid" xmlns:w16se="http://schemas.microsoft.com/office/word/2015/wordml/symex" xmlns:wpg="http://schemas.microsoft.com/office/word/2010/wordprocessingGroup" xmlns:wpi="http://schemas.microsoft.com/office/word/2010/wordprocessingInk" xmlns:wne="http://schemas.microsoft.com/office/word/2006/wordml" xmlns:wps="http://schemas.microsoft.com/office/word/2010/wordprocessingShape" mc:Ignorable="w14 w15 w16se w16cid wp14">
+<w:endnotes xmlns:wpc="http://schemas.microsoft.com/office/word/2010/wordprocessingCanvas" xmlns:mc="http://schemas.openxmlformats.org/markup-compatibility/2006" xmlns:o="urn:schemas-microsoft-com:office:office" xmlns:r="http://schemas.openxmlformats.org/officeDocument/2006/relationships" xmlns:m="http://schemas.openxmlformats.org/officeDocument/2006/math" xmlns:v="urn:schemas-microsoft-com:vml" xmlns:wp14="http://schemas.microsoft.com/office/word/2010/wordprocessingDrawing" xmlns:wp="http://schemas.openxmlformats.org/drawingml/2006/wordprocessingDrawing" xmlns:w10="urn:schemas-microsoft-com:office:word" xmlns:w="http://schemas.openxmlformats.org/wordprocessingml/2006/main" xmlns:w14="http://schemas.microsoft.com/office/word/2010/wordml" xmlns:w15="http://schemas.microsoft.com/office/word/2012/wordml" xmlns:wpg="http://schemas.microsoft.com/office/word/2010/wordprocessingGroup" xmlns:wpi="http://schemas.microsoft.com/office/word/2010/wordprocessingInk" xmlns:wne="http://schemas.microsoft.com/office/word/2006/wordml" xmlns:wps="http://schemas.microsoft.com/office/word/2010/wordprocessingShape" mc:Ignorable="w14 w15 wp14">
   <w:endnote w:type="separator" w:id="-1">
     <w:p>
       <w:pPr>
@@ -1914,7 +3154,7 @@
 </file>
 
 <file path=word/footer1.xml><?xml version="1.0" encoding="utf-8"?>
-<w:ftr xmlns:wpc="http://schemas.microsoft.com/office/word/2010/wordprocessingCanvas" xmlns:cx="http://schemas.microsoft.com/office/drawing/2014/chartex" xmlns:cx1="http://schemas.microsoft.com/office/drawing/2015/9/8/chartex" xmlns:cx2="http://schemas.microsoft.com/office/drawing/2015/10/21/chartex" xmlns:cx3="http://schemas.microsoft.com/office/drawing/2016/5/9/chartex" xmlns:cx4="http://schemas.microsoft.com/office/drawing/2016/5/10/chartex" xmlns:cx5="http://schemas.microsoft.com/office/drawing/2016/5/11/chartex" xmlns:cx6="http://schemas.microsoft.com/office/drawing/2016/5/12/chartex" xmlns:cx7="http://schemas.microsoft.com/office/drawing/2016/5/13/chartex" xmlns:cx8="http://schemas.microsoft.com/office/drawing/2016/5/14/chartex" xmlns:mc="http://schemas.openxmlformats.org/markup-compatibility/2006" xmlns:aink="http://schemas.microsoft.com/office/drawing/2016/ink" xmlns:am3d="http://schemas.microsoft.com/office/drawing/2017/model3d" xmlns:o="urn:schemas-microsoft-com:office:office" xmlns:r="http://schemas.openxmlformats.org/officeDocument/2006/relationships" xmlns:m="http://schemas.openxmlformats.org/officeDocument/2006/math" xmlns:v="urn:schemas-microsoft-com:vml" xmlns:wp14="http://schemas.microsoft.com/office/word/2010/wordprocessingDrawing" xmlns:wp="http://schemas.openxmlformats.org/drawingml/2006/wordprocessingDrawing" xmlns:w10="urn:schemas-microsoft-com:office:word" xmlns:w="http://schemas.openxmlformats.org/wordprocessingml/2006/main" xmlns:w14="http://schemas.microsoft.com/office/word/2010/wordml" xmlns:w15="http://schemas.microsoft.com/office/word/2012/wordml" xmlns:w16cid="http://schemas.microsoft.com/office/word/2016/wordml/cid" xmlns:w16se="http://schemas.microsoft.com/office/word/2015/wordml/symex" xmlns:wpg="http://schemas.microsoft.com/office/word/2010/wordprocessingGroup" xmlns:wpi="http://schemas.microsoft.com/office/word/2010/wordprocessingInk" xmlns:wne="http://schemas.microsoft.com/office/word/2006/wordml" xmlns:wps="http://schemas.microsoft.com/office/word/2010/wordprocessingShape" mc:Ignorable="w14 w15 w16se w16cid wp14">
+<w:ftr xmlns:wpc="http://schemas.microsoft.com/office/word/2010/wordprocessingCanvas" xmlns:mc="http://schemas.openxmlformats.org/markup-compatibility/2006" xmlns:o="urn:schemas-microsoft-com:office:office" xmlns:r="http://schemas.openxmlformats.org/officeDocument/2006/relationships" xmlns:m="http://schemas.openxmlformats.org/officeDocument/2006/math" xmlns:v="urn:schemas-microsoft-com:vml" xmlns:wp14="http://schemas.microsoft.com/office/word/2010/wordprocessingDrawing" xmlns:wp="http://schemas.openxmlformats.org/drawingml/2006/wordprocessingDrawing" xmlns:w10="urn:schemas-microsoft-com:office:word" xmlns:w="http://schemas.openxmlformats.org/wordprocessingml/2006/main" xmlns:w14="http://schemas.microsoft.com/office/word/2010/wordml" xmlns:w15="http://schemas.microsoft.com/office/word/2012/wordml" xmlns:wpg="http://schemas.microsoft.com/office/word/2010/wordprocessingGroup" xmlns:wpi="http://schemas.microsoft.com/office/word/2010/wordprocessingInk" xmlns:wne="http://schemas.microsoft.com/office/word/2006/wordml" xmlns:wps="http://schemas.microsoft.com/office/word/2010/wordprocessingShape" mc:Ignorable="w14 w15 wp14">
   <w:tbl>
     <w:tblPr>
       <w:tblW w:w="0" w:type="auto"/>
@@ -1989,21 +3229,11 @@
           <w:r>
             <w:fldChar w:fldCharType="end"/>
           </w:r>
-          <w:r>
-            <w:fldChar w:fldCharType="begin"/>
-          </w:r>
-          <w:r>
-            <w:instrText xml:space="preserve"> DOCPROPERTY "Company"  \* MERGEFORMAT </w:instrText>
-          </w:r>
-          <w:r>
-            <w:fldChar w:fldCharType="separate"/>
-          </w:r>
-          <w:r>
-            <w:t>&lt;Company Name&gt;</w:t>
-          </w:r>
-          <w:r>
-            <w:fldChar w:fldCharType="end"/>
-          </w:r>
+          <w:fldSimple w:instr=" DOCPROPERTY &quot;Company&quot;  \* MERGEFORMAT ">
+            <w:r>
+              <w:t>&lt;Company Name&gt;</w:t>
+            </w:r>
+          </w:fldSimple>
           <w:r>
             <w:t xml:space="preserve">, </w:t>
           </w:r>
@@ -2067,7 +3297,7 @@
               <w:rStyle w:val="PageNumber"/>
               <w:noProof/>
             </w:rPr>
-            <w:t>5</w:t>
+            <w:t>6</w:t>
           </w:r>
           <w:r>
             <w:rPr>
@@ -2088,7 +3318,7 @@
 </file>
 
 <file path=word/footnotes.xml><?xml version="1.0" encoding="utf-8"?>
-<w:footnotes xmlns:wpc="http://schemas.microsoft.com/office/word/2010/wordprocessingCanvas" xmlns:cx="http://schemas.microsoft.com/office/drawing/2014/chartex" xmlns:cx1="http://schemas.microsoft.com/office/drawing/2015/9/8/chartex" xmlns:cx2="http://schemas.microsoft.com/office/drawing/2015/10/21/chartex" xmlns:cx3="http://schemas.microsoft.com/office/drawing/2016/5/9/chartex" xmlns:cx4="http://schemas.microsoft.com/office/drawing/2016/5/10/chartex" xmlns:cx5="http://schemas.microsoft.com/office/drawing/2016/5/11/chartex" xmlns:cx6="http://schemas.microsoft.com/office/drawing/2016/5/12/chartex" xmlns:cx7="http://schemas.microsoft.com/office/drawing/2016/5/13/chartex" xmlns:cx8="http://schemas.microsoft.com/office/drawing/2016/5/14/chartex" xmlns:mc="http://schemas.openxmlformats.org/markup-compatibility/2006" xmlns:aink="http://schemas.microsoft.com/office/drawing/2016/ink" xmlns:am3d="http://schemas.microsoft.com/office/drawing/2017/model3d" xmlns:o="urn:schemas-microsoft-com:office:office" xmlns:r="http://schemas.openxmlformats.org/officeDocument/2006/relationships" xmlns:m="http://schemas.openxmlformats.org/officeDocument/2006/math" xmlns:v="urn:schemas-microsoft-com:vml" xmlns:wp14="http://schemas.microsoft.com/office/word/2010/wordprocessingDrawing" xmlns:wp="http://schemas.openxmlformats.org/drawingml/2006/wordprocessingDrawing" xmlns:w10="urn:schemas-microsoft-com:office:word" xmlns:w="http://schemas.openxmlformats.org/wordprocessingml/2006/main" xmlns:w14="http://schemas.microsoft.com/office/word/2010/wordml" xmlns:w15="http://schemas.microsoft.com/office/word/2012/wordml" xmlns:w16cid="http://schemas.microsoft.com/office/word/2016/wordml/cid" xmlns:w16se="http://schemas.microsoft.com/office/word/2015/wordml/symex" xmlns:wpg="http://schemas.microsoft.com/office/word/2010/wordprocessingGroup" xmlns:wpi="http://schemas.microsoft.com/office/word/2010/wordprocessingInk" xmlns:wne="http://schemas.microsoft.com/office/word/2006/wordml" xmlns:wps="http://schemas.microsoft.com/office/word/2010/wordprocessingShape" mc:Ignorable="w14 w15 w16se w16cid wp14">
+<w:footnotes xmlns:wpc="http://schemas.microsoft.com/office/word/2010/wordprocessingCanvas" xmlns:mc="http://schemas.openxmlformats.org/markup-compatibility/2006" xmlns:o="urn:schemas-microsoft-com:office:office" xmlns:r="http://schemas.openxmlformats.org/officeDocument/2006/relationships" xmlns:m="http://schemas.openxmlformats.org/officeDocument/2006/math" xmlns:v="urn:schemas-microsoft-com:vml" xmlns:wp14="http://schemas.microsoft.com/office/word/2010/wordprocessingDrawing" xmlns:wp="http://schemas.openxmlformats.org/drawingml/2006/wordprocessingDrawing" xmlns:w10="urn:schemas-microsoft-com:office:word" xmlns:w="http://schemas.openxmlformats.org/wordprocessingml/2006/main" xmlns:w14="http://schemas.microsoft.com/office/word/2010/wordml" xmlns:w15="http://schemas.microsoft.com/office/word/2012/wordml" xmlns:wpg="http://schemas.microsoft.com/office/word/2010/wordprocessingGroup" xmlns:wpi="http://schemas.microsoft.com/office/word/2010/wordprocessingInk" xmlns:wne="http://schemas.microsoft.com/office/word/2006/wordml" xmlns:wps="http://schemas.microsoft.com/office/word/2010/wordprocessingShape" mc:Ignorable="w14 w15 wp14">
   <w:footnote w:type="separator" w:id="-1">
     <w:p>
       <w:pPr>
@@ -2113,7 +3343,7 @@
 </file>
 
 <file path=word/header1.xml><?xml version="1.0" encoding="utf-8"?>
-<w:hdr xmlns:wpc="http://schemas.microsoft.com/office/word/2010/wordprocessingCanvas" xmlns:cx="http://schemas.microsoft.com/office/drawing/2014/chartex" xmlns:cx1="http://schemas.microsoft.com/office/drawing/2015/9/8/chartex" xmlns:cx2="http://schemas.microsoft.com/office/drawing/2015/10/21/chartex" xmlns:cx3="http://schemas.microsoft.com/office/drawing/2016/5/9/chartex" xmlns:cx4="http://schemas.microsoft.com/office/drawing/2016/5/10/chartex" xmlns:cx5="http://schemas.microsoft.com/office/drawing/2016/5/11/chartex" xmlns:cx6="http://schemas.microsoft.com/office/drawing/2016/5/12/chartex" xmlns:cx7="http://schemas.microsoft.com/office/drawing/2016/5/13/chartex" xmlns:cx8="http://schemas.microsoft.com/office/drawing/2016/5/14/chartex" xmlns:mc="http://schemas.openxmlformats.org/markup-compatibility/2006" xmlns:aink="http://schemas.microsoft.com/office/drawing/2016/ink" xmlns:am3d="http://schemas.microsoft.com/office/drawing/2017/model3d" xmlns:o="urn:schemas-microsoft-com:office:office" xmlns:r="http://schemas.openxmlformats.org/officeDocument/2006/relationships" xmlns:m="http://schemas.openxmlformats.org/officeDocument/2006/math" xmlns:v="urn:schemas-microsoft-com:vml" xmlns:wp14="http://schemas.microsoft.com/office/word/2010/wordprocessingDrawing" xmlns:wp="http://schemas.openxmlformats.org/drawingml/2006/wordprocessingDrawing" xmlns:w10="urn:schemas-microsoft-com:office:word" xmlns:w="http://schemas.openxmlformats.org/wordprocessingml/2006/main" xmlns:w14="http://schemas.microsoft.com/office/word/2010/wordml" xmlns:w15="http://schemas.microsoft.com/office/word/2012/wordml" xmlns:w16cid="http://schemas.microsoft.com/office/word/2016/wordml/cid" xmlns:w16se="http://schemas.microsoft.com/office/word/2015/wordml/symex" xmlns:wpg="http://schemas.microsoft.com/office/word/2010/wordprocessingGroup" xmlns:wpi="http://schemas.microsoft.com/office/word/2010/wordprocessingInk" xmlns:wne="http://schemas.microsoft.com/office/word/2006/wordml" xmlns:wps="http://schemas.microsoft.com/office/word/2010/wordprocessingShape" mc:Ignorable="w14 w15 w16se w16cid wp14">
+<w:hdr xmlns:wpc="http://schemas.microsoft.com/office/word/2010/wordprocessingCanvas" xmlns:mc="http://schemas.openxmlformats.org/markup-compatibility/2006" xmlns:o="urn:schemas-microsoft-com:office:office" xmlns:r="http://schemas.openxmlformats.org/officeDocument/2006/relationships" xmlns:m="http://schemas.openxmlformats.org/officeDocument/2006/math" xmlns:v="urn:schemas-microsoft-com:vml" xmlns:wp14="http://schemas.microsoft.com/office/word/2010/wordprocessingDrawing" xmlns:wp="http://schemas.openxmlformats.org/drawingml/2006/wordprocessingDrawing" xmlns:w10="urn:schemas-microsoft-com:office:word" xmlns:w="http://schemas.openxmlformats.org/wordprocessingml/2006/main" xmlns:w14="http://schemas.microsoft.com/office/word/2010/wordml" xmlns:w15="http://schemas.microsoft.com/office/word/2012/wordml" xmlns:wpg="http://schemas.microsoft.com/office/word/2010/wordprocessingGroup" xmlns:wpi="http://schemas.microsoft.com/office/word/2010/wordprocessingInk" xmlns:wne="http://schemas.microsoft.com/office/word/2006/wordml" xmlns:wps="http://schemas.microsoft.com/office/word/2010/wordprocessingShape" mc:Ignorable="w14 w15 wp14">
   <w:p>
     <w:pPr>
       <w:rPr>
@@ -2143,6 +3373,8 @@
         <w:sz w:val="36"/>
       </w:rPr>
     </w:pPr>
+    <w:proofErr w:type="spellStart"/>
+    <w:proofErr w:type="gramStart"/>
     <w:r>
       <w:rPr>
         <w:rFonts w:ascii="Arial" w:hAnsi="Arial"/>
@@ -2151,6 +3383,8 @@
       </w:rPr>
       <w:t>chansNguyeenQuas</w:t>
     </w:r>
+    <w:proofErr w:type="spellEnd"/>
+    <w:proofErr w:type="gramEnd"/>
   </w:p>
   <w:p>
     <w:pPr>
@@ -2172,7 +3406,7 @@
 </file>
 
 <file path=word/header2.xml><?xml version="1.0" encoding="utf-8"?>
-<w:hdr xmlns:wpc="http://schemas.microsoft.com/office/word/2010/wordprocessingCanvas" xmlns:cx="http://schemas.microsoft.com/office/drawing/2014/chartex" xmlns:cx1="http://schemas.microsoft.com/office/drawing/2015/9/8/chartex" xmlns:cx2="http://schemas.microsoft.com/office/drawing/2015/10/21/chartex" xmlns:cx3="http://schemas.microsoft.com/office/drawing/2016/5/9/chartex" xmlns:cx4="http://schemas.microsoft.com/office/drawing/2016/5/10/chartex" xmlns:cx5="http://schemas.microsoft.com/office/drawing/2016/5/11/chartex" xmlns:cx6="http://schemas.microsoft.com/office/drawing/2016/5/12/chartex" xmlns:cx7="http://schemas.microsoft.com/office/drawing/2016/5/13/chartex" xmlns:cx8="http://schemas.microsoft.com/office/drawing/2016/5/14/chartex" xmlns:mc="http://schemas.openxmlformats.org/markup-compatibility/2006" xmlns:aink="http://schemas.microsoft.com/office/drawing/2016/ink" xmlns:am3d="http://schemas.microsoft.com/office/drawing/2017/model3d" xmlns:o="urn:schemas-microsoft-com:office:office" xmlns:r="http://schemas.openxmlformats.org/officeDocument/2006/relationships" xmlns:m="http://schemas.openxmlformats.org/officeDocument/2006/math" xmlns:v="urn:schemas-microsoft-com:vml" xmlns:wp14="http://schemas.microsoft.com/office/word/2010/wordprocessingDrawing" xmlns:wp="http://schemas.openxmlformats.org/drawingml/2006/wordprocessingDrawing" xmlns:w10="urn:schemas-microsoft-com:office:word" xmlns:w="http://schemas.openxmlformats.org/wordprocessingml/2006/main" xmlns:w14="http://schemas.microsoft.com/office/word/2010/wordml" xmlns:w15="http://schemas.microsoft.com/office/word/2012/wordml" xmlns:w16cid="http://schemas.microsoft.com/office/word/2016/wordml/cid" xmlns:w16se="http://schemas.microsoft.com/office/word/2015/wordml/symex" xmlns:wpg="http://schemas.microsoft.com/office/word/2010/wordprocessingGroup" xmlns:wpi="http://schemas.microsoft.com/office/word/2010/wordprocessingInk" xmlns:wne="http://schemas.microsoft.com/office/word/2006/wordml" xmlns:wps="http://schemas.microsoft.com/office/word/2010/wordprocessingShape" mc:Ignorable="w14 w15 w16se w16cid wp14">
+<w:hdr xmlns:wpc="http://schemas.microsoft.com/office/word/2010/wordprocessingCanvas" xmlns:mc="http://schemas.openxmlformats.org/markup-compatibility/2006" xmlns:o="urn:schemas-microsoft-com:office:office" xmlns:r="http://schemas.openxmlformats.org/officeDocument/2006/relationships" xmlns:m="http://schemas.openxmlformats.org/officeDocument/2006/math" xmlns:v="urn:schemas-microsoft-com:vml" xmlns:wp14="http://schemas.microsoft.com/office/word/2010/wordprocessingDrawing" xmlns:wp="http://schemas.openxmlformats.org/drawingml/2006/wordprocessingDrawing" xmlns:w10="urn:schemas-microsoft-com:office:word" xmlns:w="http://schemas.openxmlformats.org/wordprocessingml/2006/main" xmlns:w14="http://schemas.microsoft.com/office/word/2010/wordml" xmlns:w15="http://schemas.microsoft.com/office/word/2012/wordml" xmlns:wpg="http://schemas.microsoft.com/office/word/2010/wordprocessingGroup" xmlns:wpi="http://schemas.microsoft.com/office/word/2010/wordprocessingInk" xmlns:wne="http://schemas.microsoft.com/office/word/2006/wordml" xmlns:wps="http://schemas.microsoft.com/office/word/2010/wordprocessingShape" mc:Ignorable="w14 w15 wp14">
   <w:tbl>
     <w:tblPr>
       <w:tblW w:w="0" w:type="auto"/>
@@ -2197,9 +3431,11 @@
           <w:tcW w:w="6379" w:type="dxa"/>
         </w:tcPr>
         <w:p>
+          <w:proofErr w:type="spellStart"/>
           <w:r>
             <w:t>EverRun</w:t>
           </w:r>
+          <w:proofErr w:type="spellEnd"/>
         </w:p>
       </w:tc>
       <w:tc>
@@ -2229,21 +3465,11 @@
           <w:tcW w:w="6379" w:type="dxa"/>
         </w:tcPr>
         <w:p>
-          <w:r>
-            <w:fldChar w:fldCharType="begin"/>
-          </w:r>
-          <w:r>
-            <w:instrText xml:space="preserve">title  \* Mergeformat </w:instrText>
-          </w:r>
-          <w:r>
-            <w:fldChar w:fldCharType="separate"/>
-          </w:r>
-          <w:r>
-            <w:t>Use-Case Specification: &lt;Use-Case Name&gt;</w:t>
-          </w:r>
-          <w:r>
-            <w:fldChar w:fldCharType="end"/>
-          </w:r>
+          <w:fldSimple w:instr="title  \* Mergeformat ">
+            <w:r>
+              <w:t>Use-Case Specification: &lt;Use-Case Name&gt;</w:t>
+            </w:r>
+          </w:fldSimple>
         </w:p>
       </w:tc>
       <w:tc>
@@ -2286,7 +3512,7 @@
 </file>
 
 <file path=word/numbering.xml><?xml version="1.0" encoding="utf-8"?>
-<w:numbering xmlns:wpc="http://schemas.microsoft.com/office/word/2010/wordprocessingCanvas" xmlns:cx="http://schemas.microsoft.com/office/drawing/2014/chartex" xmlns:cx1="http://schemas.microsoft.com/office/drawing/2015/9/8/chartex" xmlns:cx2="http://schemas.microsoft.com/office/drawing/2015/10/21/chartex" xmlns:cx3="http://schemas.microsoft.com/office/drawing/2016/5/9/chartex" xmlns:cx4="http://schemas.microsoft.com/office/drawing/2016/5/10/chartex" xmlns:cx5="http://schemas.microsoft.com/office/drawing/2016/5/11/chartex" xmlns:cx6="http://schemas.microsoft.com/office/drawing/2016/5/12/chartex" xmlns:cx7="http://schemas.microsoft.com/office/drawing/2016/5/13/chartex" xmlns:cx8="http://schemas.microsoft.com/office/drawing/2016/5/14/chartex" xmlns:mc="http://schemas.openxmlformats.org/markup-compatibility/2006" xmlns:aink="http://schemas.microsoft.com/office/drawing/2016/ink" xmlns:am3d="http://schemas.microsoft.com/office/drawing/2017/model3d" xmlns:o="urn:schemas-microsoft-com:office:office" xmlns:r="http://schemas.openxmlformats.org/officeDocument/2006/relationships" xmlns:m="http://schemas.openxmlformats.org/officeDocument/2006/math" xmlns:v="urn:schemas-microsoft-com:vml" xmlns:wp14="http://schemas.microsoft.com/office/word/2010/wordprocessingDrawing" xmlns:wp="http://schemas.openxmlformats.org/drawingml/2006/wordprocessingDrawing" xmlns:w10="urn:schemas-microsoft-com:office:word" xmlns:w="http://schemas.openxmlformats.org/wordprocessingml/2006/main" xmlns:w14="http://schemas.microsoft.com/office/word/2010/wordml" xmlns:w15="http://schemas.microsoft.com/office/word/2012/wordml" xmlns:w16cid="http://schemas.microsoft.com/office/word/2016/wordml/cid" xmlns:w16se="http://schemas.microsoft.com/office/word/2015/wordml/symex" xmlns:wpg="http://schemas.microsoft.com/office/word/2010/wordprocessingGroup" xmlns:wpi="http://schemas.microsoft.com/office/word/2010/wordprocessingInk" xmlns:wne="http://schemas.microsoft.com/office/word/2006/wordml" xmlns:wps="http://schemas.microsoft.com/office/word/2010/wordprocessingShape" mc:Ignorable="w14 w15 w16se w16cid wp14">
+<w:numbering xmlns:wpc="http://schemas.microsoft.com/office/word/2010/wordprocessingCanvas" xmlns:mc="http://schemas.openxmlformats.org/markup-compatibility/2006" xmlns:o="urn:schemas-microsoft-com:office:office" xmlns:r="http://schemas.openxmlformats.org/officeDocument/2006/relationships" xmlns:m="http://schemas.openxmlformats.org/officeDocument/2006/math" xmlns:v="urn:schemas-microsoft-com:vml" xmlns:wp14="http://schemas.microsoft.com/office/word/2010/wordprocessingDrawing" xmlns:wp="http://schemas.openxmlformats.org/drawingml/2006/wordprocessingDrawing" xmlns:w10="urn:schemas-microsoft-com:office:word" xmlns:w="http://schemas.openxmlformats.org/wordprocessingml/2006/main" xmlns:w14="http://schemas.microsoft.com/office/word/2010/wordml" xmlns:w15="http://schemas.microsoft.com/office/word/2012/wordml" xmlns:wpg="http://schemas.microsoft.com/office/word/2010/wordprocessingGroup" xmlns:wpi="http://schemas.microsoft.com/office/word/2010/wordprocessingInk" xmlns:wne="http://schemas.microsoft.com/office/word/2006/wordml" xmlns:wps="http://schemas.microsoft.com/office/word/2010/wordprocessingShape" mc:Ignorable="w14 w15 wp14">
   <w:abstractNum w:abstractNumId="0" w15:restartNumberingAfterBreak="0">
     <w:nsid w:val="FFFFFFFB"/>
     <w:multiLevelType w:val="multilevel"/>
@@ -2395,6 +3621,119 @@
     </w:lvl>
   </w:abstractNum>
   <w:abstractNum w:abstractNumId="3" w15:restartNumberingAfterBreak="0">
+    <w:nsid w:val="039772BE"/>
+    <w:multiLevelType w:val="hybridMultilevel"/>
+    <w:tmpl w:val="35CA0E72"/>
+    <w:lvl w:ilvl="0" w:tplc="0409000F">
+      <w:start w:val="1"/>
+      <w:numFmt w:val="decimal"/>
+      <w:lvlText w:val="%1."/>
+      <w:lvlJc w:val="left"/>
+      <w:pPr>
+        <w:ind w:left="720" w:hanging="360"/>
+      </w:pPr>
+      <w:rPr>
+        <w:rFonts w:hint="default"/>
+      </w:rPr>
+    </w:lvl>
+    <w:lvl w:ilvl="1" w:tplc="04090003" w:tentative="1">
+      <w:start w:val="1"/>
+      <w:numFmt w:val="bullet"/>
+      <w:lvlText w:val="o"/>
+      <w:lvlJc w:val="left"/>
+      <w:pPr>
+        <w:ind w:left="1440" w:hanging="360"/>
+      </w:pPr>
+      <w:rPr>
+        <w:rFonts w:ascii="Courier New" w:hAnsi="Courier New" w:cs="Courier New" w:hint="default"/>
+      </w:rPr>
+    </w:lvl>
+    <w:lvl w:ilvl="2" w:tplc="04090005" w:tentative="1">
+      <w:start w:val="1"/>
+      <w:numFmt w:val="bullet"/>
+      <w:lvlText w:val=""/>
+      <w:lvlJc w:val="left"/>
+      <w:pPr>
+        <w:ind w:left="2160" w:hanging="360"/>
+      </w:pPr>
+      <w:rPr>
+        <w:rFonts w:ascii="Wingdings" w:hAnsi="Wingdings" w:hint="default"/>
+      </w:rPr>
+    </w:lvl>
+    <w:lvl w:ilvl="3" w:tplc="04090001" w:tentative="1">
+      <w:start w:val="1"/>
+      <w:numFmt w:val="bullet"/>
+      <w:lvlText w:val=""/>
+      <w:lvlJc w:val="left"/>
+      <w:pPr>
+        <w:ind w:left="2880" w:hanging="360"/>
+      </w:pPr>
+      <w:rPr>
+        <w:rFonts w:ascii="Symbol" w:hAnsi="Symbol" w:hint="default"/>
+      </w:rPr>
+    </w:lvl>
+    <w:lvl w:ilvl="4" w:tplc="04090003" w:tentative="1">
+      <w:start w:val="1"/>
+      <w:numFmt w:val="bullet"/>
+      <w:lvlText w:val="o"/>
+      <w:lvlJc w:val="left"/>
+      <w:pPr>
+        <w:ind w:left="3600" w:hanging="360"/>
+      </w:pPr>
+      <w:rPr>
+        <w:rFonts w:ascii="Courier New" w:hAnsi="Courier New" w:cs="Courier New" w:hint="default"/>
+      </w:rPr>
+    </w:lvl>
+    <w:lvl w:ilvl="5" w:tplc="04090005" w:tentative="1">
+      <w:start w:val="1"/>
+      <w:numFmt w:val="bullet"/>
+      <w:lvlText w:val=""/>
+      <w:lvlJc w:val="left"/>
+      <w:pPr>
+        <w:ind w:left="4320" w:hanging="360"/>
+      </w:pPr>
+      <w:rPr>
+        <w:rFonts w:ascii="Wingdings" w:hAnsi="Wingdings" w:hint="default"/>
+      </w:rPr>
+    </w:lvl>
+    <w:lvl w:ilvl="6" w:tplc="04090001" w:tentative="1">
+      <w:start w:val="1"/>
+      <w:numFmt w:val="bullet"/>
+      <w:lvlText w:val=""/>
+      <w:lvlJc w:val="left"/>
+      <w:pPr>
+        <w:ind w:left="5040" w:hanging="360"/>
+      </w:pPr>
+      <w:rPr>
+        <w:rFonts w:ascii="Symbol" w:hAnsi="Symbol" w:hint="default"/>
+      </w:rPr>
+    </w:lvl>
+    <w:lvl w:ilvl="7" w:tplc="04090003" w:tentative="1">
+      <w:start w:val="1"/>
+      <w:numFmt w:val="bullet"/>
+      <w:lvlText w:val="o"/>
+      <w:lvlJc w:val="left"/>
+      <w:pPr>
+        <w:ind w:left="5760" w:hanging="360"/>
+      </w:pPr>
+      <w:rPr>
+        <w:rFonts w:ascii="Courier New" w:hAnsi="Courier New" w:cs="Courier New" w:hint="default"/>
+      </w:rPr>
+    </w:lvl>
+    <w:lvl w:ilvl="8" w:tplc="04090005" w:tentative="1">
+      <w:start w:val="1"/>
+      <w:numFmt w:val="bullet"/>
+      <w:lvlText w:val=""/>
+      <w:lvlJc w:val="left"/>
+      <w:pPr>
+        <w:ind w:left="6480" w:hanging="360"/>
+      </w:pPr>
+      <w:rPr>
+        <w:rFonts w:ascii="Wingdings" w:hAnsi="Wingdings" w:hint="default"/>
+      </w:rPr>
+    </w:lvl>
+  </w:abstractNum>
+  <w:abstractNum w:abstractNumId="4" w15:restartNumberingAfterBreak="0">
     <w:nsid w:val="0A117094"/>
     <w:multiLevelType w:val="singleLevel"/>
     <w:tmpl w:val="04090001"/>
@@ -2414,7 +3753,120 @@
       </w:rPr>
     </w:lvl>
   </w:abstractNum>
-  <w:abstractNum w:abstractNumId="4" w15:restartNumberingAfterBreak="0">
+  <w:abstractNum w:abstractNumId="5" w15:restartNumberingAfterBreak="0">
+    <w:nsid w:val="13235C4E"/>
+    <w:multiLevelType w:val="hybridMultilevel"/>
+    <w:tmpl w:val="35CA0E72"/>
+    <w:lvl w:ilvl="0" w:tplc="0409000F">
+      <w:start w:val="1"/>
+      <w:numFmt w:val="decimal"/>
+      <w:lvlText w:val="%1."/>
+      <w:lvlJc w:val="left"/>
+      <w:pPr>
+        <w:ind w:left="720" w:hanging="360"/>
+      </w:pPr>
+      <w:rPr>
+        <w:rFonts w:hint="default"/>
+      </w:rPr>
+    </w:lvl>
+    <w:lvl w:ilvl="1" w:tplc="04090003" w:tentative="1">
+      <w:start w:val="1"/>
+      <w:numFmt w:val="bullet"/>
+      <w:lvlText w:val="o"/>
+      <w:lvlJc w:val="left"/>
+      <w:pPr>
+        <w:ind w:left="1440" w:hanging="360"/>
+      </w:pPr>
+      <w:rPr>
+        <w:rFonts w:ascii="Courier New" w:hAnsi="Courier New" w:cs="Courier New" w:hint="default"/>
+      </w:rPr>
+    </w:lvl>
+    <w:lvl w:ilvl="2" w:tplc="04090005" w:tentative="1">
+      <w:start w:val="1"/>
+      <w:numFmt w:val="bullet"/>
+      <w:lvlText w:val=""/>
+      <w:lvlJc w:val="left"/>
+      <w:pPr>
+        <w:ind w:left="2160" w:hanging="360"/>
+      </w:pPr>
+      <w:rPr>
+        <w:rFonts w:ascii="Wingdings" w:hAnsi="Wingdings" w:hint="default"/>
+      </w:rPr>
+    </w:lvl>
+    <w:lvl w:ilvl="3" w:tplc="04090001" w:tentative="1">
+      <w:start w:val="1"/>
+      <w:numFmt w:val="bullet"/>
+      <w:lvlText w:val=""/>
+      <w:lvlJc w:val="left"/>
+      <w:pPr>
+        <w:ind w:left="2880" w:hanging="360"/>
+      </w:pPr>
+      <w:rPr>
+        <w:rFonts w:ascii="Symbol" w:hAnsi="Symbol" w:hint="default"/>
+      </w:rPr>
+    </w:lvl>
+    <w:lvl w:ilvl="4" w:tplc="04090003" w:tentative="1">
+      <w:start w:val="1"/>
+      <w:numFmt w:val="bullet"/>
+      <w:lvlText w:val="o"/>
+      <w:lvlJc w:val="left"/>
+      <w:pPr>
+        <w:ind w:left="3600" w:hanging="360"/>
+      </w:pPr>
+      <w:rPr>
+        <w:rFonts w:ascii="Courier New" w:hAnsi="Courier New" w:cs="Courier New" w:hint="default"/>
+      </w:rPr>
+    </w:lvl>
+    <w:lvl w:ilvl="5" w:tplc="04090005" w:tentative="1">
+      <w:start w:val="1"/>
+      <w:numFmt w:val="bullet"/>
+      <w:lvlText w:val=""/>
+      <w:lvlJc w:val="left"/>
+      <w:pPr>
+        <w:ind w:left="4320" w:hanging="360"/>
+      </w:pPr>
+      <w:rPr>
+        <w:rFonts w:ascii="Wingdings" w:hAnsi="Wingdings" w:hint="default"/>
+      </w:rPr>
+    </w:lvl>
+    <w:lvl w:ilvl="6" w:tplc="04090001" w:tentative="1">
+      <w:start w:val="1"/>
+      <w:numFmt w:val="bullet"/>
+      <w:lvlText w:val=""/>
+      <w:lvlJc w:val="left"/>
+      <w:pPr>
+        <w:ind w:left="5040" w:hanging="360"/>
+      </w:pPr>
+      <w:rPr>
+        <w:rFonts w:ascii="Symbol" w:hAnsi="Symbol" w:hint="default"/>
+      </w:rPr>
+    </w:lvl>
+    <w:lvl w:ilvl="7" w:tplc="04090003" w:tentative="1">
+      <w:start w:val="1"/>
+      <w:numFmt w:val="bullet"/>
+      <w:lvlText w:val="o"/>
+      <w:lvlJc w:val="left"/>
+      <w:pPr>
+        <w:ind w:left="5760" w:hanging="360"/>
+      </w:pPr>
+      <w:rPr>
+        <w:rFonts w:ascii="Courier New" w:hAnsi="Courier New" w:cs="Courier New" w:hint="default"/>
+      </w:rPr>
+    </w:lvl>
+    <w:lvl w:ilvl="8" w:tplc="04090005" w:tentative="1">
+      <w:start w:val="1"/>
+      <w:numFmt w:val="bullet"/>
+      <w:lvlText w:val=""/>
+      <w:lvlJc w:val="left"/>
+      <w:pPr>
+        <w:ind w:left="6480" w:hanging="360"/>
+      </w:pPr>
+      <w:rPr>
+        <w:rFonts w:ascii="Wingdings" w:hAnsi="Wingdings" w:hint="default"/>
+      </w:rPr>
+    </w:lvl>
+  </w:abstractNum>
+  <w:abstractNum w:abstractNumId="6" w15:restartNumberingAfterBreak="0">
     <w:nsid w:val="17CB6DC4"/>
     <w:multiLevelType w:val="singleLevel"/>
     <w:tmpl w:val="04090001"/>
@@ -2434,7 +3886,7 @@
       </w:rPr>
     </w:lvl>
   </w:abstractNum>
-  <w:abstractNum w:abstractNumId="5" w15:restartNumberingAfterBreak="0">
+  <w:abstractNum w:abstractNumId="7" w15:restartNumberingAfterBreak="0">
     <w:nsid w:val="1A2252E8"/>
     <w:multiLevelType w:val="hybridMultilevel"/>
     <w:tmpl w:val="26388570"/>
@@ -2523,7 +3975,7 @@
       </w:pPr>
     </w:lvl>
   </w:abstractNum>
-  <w:abstractNum w:abstractNumId="6" w15:restartNumberingAfterBreak="0">
+  <w:abstractNum w:abstractNumId="8" w15:restartNumberingAfterBreak="0">
     <w:nsid w:val="1DC6734A"/>
     <w:multiLevelType w:val="hybridMultilevel"/>
     <w:tmpl w:val="35CA0E72"/>
@@ -2636,7 +4088,7 @@
       </w:rPr>
     </w:lvl>
   </w:abstractNum>
-  <w:abstractNum w:abstractNumId="7" w15:restartNumberingAfterBreak="0">
+  <w:abstractNum w:abstractNumId="9" w15:restartNumberingAfterBreak="0">
     <w:nsid w:val="22443AC4"/>
     <w:multiLevelType w:val="singleLevel"/>
     <w:tmpl w:val="04090001"/>
@@ -2656,7 +4108,7 @@
       </w:rPr>
     </w:lvl>
   </w:abstractNum>
-  <w:abstractNum w:abstractNumId="8" w15:restartNumberingAfterBreak="0">
+  <w:abstractNum w:abstractNumId="10" w15:restartNumberingAfterBreak="0">
     <w:nsid w:val="24C971D9"/>
     <w:multiLevelType w:val="hybridMultilevel"/>
     <w:tmpl w:val="95543B90"/>
@@ -2769,7 +4221,7 @@
       </w:rPr>
     </w:lvl>
   </w:abstractNum>
-  <w:abstractNum w:abstractNumId="9" w15:restartNumberingAfterBreak="0">
+  <w:abstractNum w:abstractNumId="11" w15:restartNumberingAfterBreak="0">
     <w:nsid w:val="2D4B634E"/>
     <w:multiLevelType w:val="singleLevel"/>
     <w:tmpl w:val="04090001"/>
@@ -2789,7 +4241,7 @@
       </w:rPr>
     </w:lvl>
   </w:abstractNum>
-  <w:abstractNum w:abstractNumId="10" w15:restartNumberingAfterBreak="0">
+  <w:abstractNum w:abstractNumId="12" w15:restartNumberingAfterBreak="0">
     <w:nsid w:val="31DD2C45"/>
     <w:multiLevelType w:val="singleLevel"/>
     <w:tmpl w:val="04090001"/>
@@ -2809,7 +4261,7 @@
       </w:rPr>
     </w:lvl>
   </w:abstractNum>
-  <w:abstractNum w:abstractNumId="11" w15:restartNumberingAfterBreak="0">
+  <w:abstractNum w:abstractNumId="13" w15:restartNumberingAfterBreak="0">
     <w:nsid w:val="32982B51"/>
     <w:multiLevelType w:val="singleLevel"/>
     <w:tmpl w:val="04090001"/>
@@ -2829,7 +4281,7 @@
       </w:rPr>
     </w:lvl>
   </w:abstractNum>
-  <w:abstractNum w:abstractNumId="12" w15:restartNumberingAfterBreak="0">
+  <w:abstractNum w:abstractNumId="14" w15:restartNumberingAfterBreak="0">
     <w:nsid w:val="3375481C"/>
     <w:multiLevelType w:val="singleLevel"/>
     <w:tmpl w:val="E6747DA6"/>
@@ -2849,7 +4301,7 @@
       </w:rPr>
     </w:lvl>
   </w:abstractNum>
-  <w:abstractNum w:abstractNumId="13" w15:restartNumberingAfterBreak="0">
+  <w:abstractNum w:abstractNumId="15" w15:restartNumberingAfterBreak="0">
     <w:nsid w:val="362608E7"/>
     <w:multiLevelType w:val="hybridMultilevel"/>
     <w:tmpl w:val="35CA0E72"/>
@@ -2962,7 +4414,120 @@
       </w:rPr>
     </w:lvl>
   </w:abstractNum>
-  <w:abstractNum w:abstractNumId="14" w15:restartNumberingAfterBreak="0">
+  <w:abstractNum w:abstractNumId="16" w15:restartNumberingAfterBreak="0">
+    <w:nsid w:val="369A64FE"/>
+    <w:multiLevelType w:val="hybridMultilevel"/>
+    <w:tmpl w:val="35CA0E72"/>
+    <w:lvl w:ilvl="0" w:tplc="0409000F">
+      <w:start w:val="1"/>
+      <w:numFmt w:val="decimal"/>
+      <w:lvlText w:val="%1."/>
+      <w:lvlJc w:val="left"/>
+      <w:pPr>
+        <w:ind w:left="720" w:hanging="360"/>
+      </w:pPr>
+      <w:rPr>
+        <w:rFonts w:hint="default"/>
+      </w:rPr>
+    </w:lvl>
+    <w:lvl w:ilvl="1" w:tplc="04090003" w:tentative="1">
+      <w:start w:val="1"/>
+      <w:numFmt w:val="bullet"/>
+      <w:lvlText w:val="o"/>
+      <w:lvlJc w:val="left"/>
+      <w:pPr>
+        <w:ind w:left="1440" w:hanging="360"/>
+      </w:pPr>
+      <w:rPr>
+        <w:rFonts w:ascii="Courier New" w:hAnsi="Courier New" w:cs="Courier New" w:hint="default"/>
+      </w:rPr>
+    </w:lvl>
+    <w:lvl w:ilvl="2" w:tplc="04090005" w:tentative="1">
+      <w:start w:val="1"/>
+      <w:numFmt w:val="bullet"/>
+      <w:lvlText w:val=""/>
+      <w:lvlJc w:val="left"/>
+      <w:pPr>
+        <w:ind w:left="2160" w:hanging="360"/>
+      </w:pPr>
+      <w:rPr>
+        <w:rFonts w:ascii="Wingdings" w:hAnsi="Wingdings" w:hint="default"/>
+      </w:rPr>
+    </w:lvl>
+    <w:lvl w:ilvl="3" w:tplc="04090001" w:tentative="1">
+      <w:start w:val="1"/>
+      <w:numFmt w:val="bullet"/>
+      <w:lvlText w:val=""/>
+      <w:lvlJc w:val="left"/>
+      <w:pPr>
+        <w:ind w:left="2880" w:hanging="360"/>
+      </w:pPr>
+      <w:rPr>
+        <w:rFonts w:ascii="Symbol" w:hAnsi="Symbol" w:hint="default"/>
+      </w:rPr>
+    </w:lvl>
+    <w:lvl w:ilvl="4" w:tplc="04090003" w:tentative="1">
+      <w:start w:val="1"/>
+      <w:numFmt w:val="bullet"/>
+      <w:lvlText w:val="o"/>
+      <w:lvlJc w:val="left"/>
+      <w:pPr>
+        <w:ind w:left="3600" w:hanging="360"/>
+      </w:pPr>
+      <w:rPr>
+        <w:rFonts w:ascii="Courier New" w:hAnsi="Courier New" w:cs="Courier New" w:hint="default"/>
+      </w:rPr>
+    </w:lvl>
+    <w:lvl w:ilvl="5" w:tplc="04090005" w:tentative="1">
+      <w:start w:val="1"/>
+      <w:numFmt w:val="bullet"/>
+      <w:lvlText w:val=""/>
+      <w:lvlJc w:val="left"/>
+      <w:pPr>
+        <w:ind w:left="4320" w:hanging="360"/>
+      </w:pPr>
+      <w:rPr>
+        <w:rFonts w:ascii="Wingdings" w:hAnsi="Wingdings" w:hint="default"/>
+      </w:rPr>
+    </w:lvl>
+    <w:lvl w:ilvl="6" w:tplc="04090001" w:tentative="1">
+      <w:start w:val="1"/>
+      <w:numFmt w:val="bullet"/>
+      <w:lvlText w:val=""/>
+      <w:lvlJc w:val="left"/>
+      <w:pPr>
+        <w:ind w:left="5040" w:hanging="360"/>
+      </w:pPr>
+      <w:rPr>
+        <w:rFonts w:ascii="Symbol" w:hAnsi="Symbol" w:hint="default"/>
+      </w:rPr>
+    </w:lvl>
+    <w:lvl w:ilvl="7" w:tplc="04090003" w:tentative="1">
+      <w:start w:val="1"/>
+      <w:numFmt w:val="bullet"/>
+      <w:lvlText w:val="o"/>
+      <w:lvlJc w:val="left"/>
+      <w:pPr>
+        <w:ind w:left="5760" w:hanging="360"/>
+      </w:pPr>
+      <w:rPr>
+        <w:rFonts w:ascii="Courier New" w:hAnsi="Courier New" w:cs="Courier New" w:hint="default"/>
+      </w:rPr>
+    </w:lvl>
+    <w:lvl w:ilvl="8" w:tplc="04090005" w:tentative="1">
+      <w:start w:val="1"/>
+      <w:numFmt w:val="bullet"/>
+      <w:lvlText w:val=""/>
+      <w:lvlJc w:val="left"/>
+      <w:pPr>
+        <w:ind w:left="6480" w:hanging="360"/>
+      </w:pPr>
+      <w:rPr>
+        <w:rFonts w:ascii="Wingdings" w:hAnsi="Wingdings" w:hint="default"/>
+      </w:rPr>
+    </w:lvl>
+  </w:abstractNum>
+  <w:abstractNum w:abstractNumId="17" w15:restartNumberingAfterBreak="0">
     <w:nsid w:val="369D5471"/>
     <w:multiLevelType w:val="singleLevel"/>
     <w:tmpl w:val="04090001"/>
@@ -2982,7 +4547,120 @@
       </w:rPr>
     </w:lvl>
   </w:abstractNum>
-  <w:abstractNum w:abstractNumId="15" w15:restartNumberingAfterBreak="0">
+  <w:abstractNum w:abstractNumId="18" w15:restartNumberingAfterBreak="0">
+    <w:nsid w:val="3837613D"/>
+    <w:multiLevelType w:val="hybridMultilevel"/>
+    <w:tmpl w:val="95543B90"/>
+    <w:lvl w:ilvl="0" w:tplc="0409000F">
+      <w:start w:val="1"/>
+      <w:numFmt w:val="decimal"/>
+      <w:lvlText w:val="%1."/>
+      <w:lvlJc w:val="left"/>
+      <w:pPr>
+        <w:ind w:left="720" w:hanging="360"/>
+      </w:pPr>
+      <w:rPr>
+        <w:rFonts w:hint="default"/>
+      </w:rPr>
+    </w:lvl>
+    <w:lvl w:ilvl="1" w:tplc="04090003" w:tentative="1">
+      <w:start w:val="1"/>
+      <w:numFmt w:val="bullet"/>
+      <w:lvlText w:val="o"/>
+      <w:lvlJc w:val="left"/>
+      <w:pPr>
+        <w:ind w:left="1440" w:hanging="360"/>
+      </w:pPr>
+      <w:rPr>
+        <w:rFonts w:ascii="Courier New" w:hAnsi="Courier New" w:cs="Courier New" w:hint="default"/>
+      </w:rPr>
+    </w:lvl>
+    <w:lvl w:ilvl="2" w:tplc="04090005" w:tentative="1">
+      <w:start w:val="1"/>
+      <w:numFmt w:val="bullet"/>
+      <w:lvlText w:val=""/>
+      <w:lvlJc w:val="left"/>
+      <w:pPr>
+        <w:ind w:left="2160" w:hanging="360"/>
+      </w:pPr>
+      <w:rPr>
+        <w:rFonts w:ascii="Wingdings" w:hAnsi="Wingdings" w:hint="default"/>
+      </w:rPr>
+    </w:lvl>
+    <w:lvl w:ilvl="3" w:tplc="04090001" w:tentative="1">
+      <w:start w:val="1"/>
+      <w:numFmt w:val="bullet"/>
+      <w:lvlText w:val=""/>
+      <w:lvlJc w:val="left"/>
+      <w:pPr>
+        <w:ind w:left="2880" w:hanging="360"/>
+      </w:pPr>
+      <w:rPr>
+        <w:rFonts w:ascii="Symbol" w:hAnsi="Symbol" w:hint="default"/>
+      </w:rPr>
+    </w:lvl>
+    <w:lvl w:ilvl="4" w:tplc="04090003" w:tentative="1">
+      <w:start w:val="1"/>
+      <w:numFmt w:val="bullet"/>
+      <w:lvlText w:val="o"/>
+      <w:lvlJc w:val="left"/>
+      <w:pPr>
+        <w:ind w:left="3600" w:hanging="360"/>
+      </w:pPr>
+      <w:rPr>
+        <w:rFonts w:ascii="Courier New" w:hAnsi="Courier New" w:cs="Courier New" w:hint="default"/>
+      </w:rPr>
+    </w:lvl>
+    <w:lvl w:ilvl="5" w:tplc="04090005" w:tentative="1">
+      <w:start w:val="1"/>
+      <w:numFmt w:val="bullet"/>
+      <w:lvlText w:val=""/>
+      <w:lvlJc w:val="left"/>
+      <w:pPr>
+        <w:ind w:left="4320" w:hanging="360"/>
+      </w:pPr>
+      <w:rPr>
+        <w:rFonts w:ascii="Wingdings" w:hAnsi="Wingdings" w:hint="default"/>
+      </w:rPr>
+    </w:lvl>
+    <w:lvl w:ilvl="6" w:tplc="04090001" w:tentative="1">
+      <w:start w:val="1"/>
+      <w:numFmt w:val="bullet"/>
+      <w:lvlText w:val=""/>
+      <w:lvlJc w:val="left"/>
+      <w:pPr>
+        <w:ind w:left="5040" w:hanging="360"/>
+      </w:pPr>
+      <w:rPr>
+        <w:rFonts w:ascii="Symbol" w:hAnsi="Symbol" w:hint="default"/>
+      </w:rPr>
+    </w:lvl>
+    <w:lvl w:ilvl="7" w:tplc="04090003" w:tentative="1">
+      <w:start w:val="1"/>
+      <w:numFmt w:val="bullet"/>
+      <w:lvlText w:val="o"/>
+      <w:lvlJc w:val="left"/>
+      <w:pPr>
+        <w:ind w:left="5760" w:hanging="360"/>
+      </w:pPr>
+      <w:rPr>
+        <w:rFonts w:ascii="Courier New" w:hAnsi="Courier New" w:cs="Courier New" w:hint="default"/>
+      </w:rPr>
+    </w:lvl>
+    <w:lvl w:ilvl="8" w:tplc="04090005" w:tentative="1">
+      <w:start w:val="1"/>
+      <w:numFmt w:val="bullet"/>
+      <w:lvlText w:val=""/>
+      <w:lvlJc w:val="left"/>
+      <w:pPr>
+        <w:ind w:left="6480" w:hanging="360"/>
+      </w:pPr>
+      <w:rPr>
+        <w:rFonts w:ascii="Wingdings" w:hAnsi="Wingdings" w:hint="default"/>
+      </w:rPr>
+    </w:lvl>
+  </w:abstractNum>
+  <w:abstractNum w:abstractNumId="19" w15:restartNumberingAfterBreak="0">
     <w:nsid w:val="426C6D46"/>
     <w:multiLevelType w:val="hybridMultilevel"/>
     <w:tmpl w:val="35CA0E72"/>
@@ -3095,7 +4773,7 @@
       </w:rPr>
     </w:lvl>
   </w:abstractNum>
-  <w:abstractNum w:abstractNumId="16" w15:restartNumberingAfterBreak="0">
+  <w:abstractNum w:abstractNumId="20" w15:restartNumberingAfterBreak="0">
     <w:nsid w:val="42B97F7B"/>
     <w:multiLevelType w:val="singleLevel"/>
     <w:tmpl w:val="04090001"/>
@@ -3115,7 +4793,7 @@
       </w:rPr>
     </w:lvl>
   </w:abstractNum>
-  <w:abstractNum w:abstractNumId="17" w15:restartNumberingAfterBreak="0">
+  <w:abstractNum w:abstractNumId="21" w15:restartNumberingAfterBreak="0">
     <w:nsid w:val="49E170D0"/>
     <w:multiLevelType w:val="singleLevel"/>
     <w:tmpl w:val="04090001"/>
@@ -3135,7 +4813,7 @@
       </w:rPr>
     </w:lvl>
   </w:abstractNum>
-  <w:abstractNum w:abstractNumId="18" w15:restartNumberingAfterBreak="0">
+  <w:abstractNum w:abstractNumId="22" w15:restartNumberingAfterBreak="0">
     <w:nsid w:val="4F64732B"/>
     <w:multiLevelType w:val="singleLevel"/>
     <w:tmpl w:val="04090001"/>
@@ -3155,7 +4833,7 @@
       </w:rPr>
     </w:lvl>
   </w:abstractNum>
-  <w:abstractNum w:abstractNumId="19" w15:restartNumberingAfterBreak="0">
+  <w:abstractNum w:abstractNumId="23" w15:restartNumberingAfterBreak="0">
     <w:nsid w:val="52DF734E"/>
     <w:multiLevelType w:val="singleLevel"/>
     <w:tmpl w:val="04090001"/>
@@ -3175,7 +4853,7 @@
       </w:rPr>
     </w:lvl>
   </w:abstractNum>
-  <w:abstractNum w:abstractNumId="20" w15:restartNumberingAfterBreak="0">
+  <w:abstractNum w:abstractNumId="24" w15:restartNumberingAfterBreak="0">
     <w:nsid w:val="593B6753"/>
     <w:multiLevelType w:val="hybridMultilevel"/>
     <w:tmpl w:val="35CA0E72"/>
@@ -3288,7 +4966,7 @@
       </w:rPr>
     </w:lvl>
   </w:abstractNum>
-  <w:abstractNum w:abstractNumId="21" w15:restartNumberingAfterBreak="0">
+  <w:abstractNum w:abstractNumId="25" w15:restartNumberingAfterBreak="0">
     <w:nsid w:val="5CC002E5"/>
     <w:multiLevelType w:val="hybridMultilevel"/>
     <w:tmpl w:val="95543B90"/>
@@ -3401,7 +5079,7 @@
       </w:rPr>
     </w:lvl>
   </w:abstractNum>
-  <w:abstractNum w:abstractNumId="22" w15:restartNumberingAfterBreak="0">
+  <w:abstractNum w:abstractNumId="26" w15:restartNumberingAfterBreak="0">
     <w:nsid w:val="689278FE"/>
     <w:multiLevelType w:val="multilevel"/>
     <w:tmpl w:val="00921E16"/>
@@ -3515,7 +5193,120 @@
       </w:pPr>
     </w:lvl>
   </w:abstractNum>
-  <w:abstractNum w:abstractNumId="23" w15:restartNumberingAfterBreak="0">
+  <w:abstractNum w:abstractNumId="27" w15:restartNumberingAfterBreak="0">
+    <w:nsid w:val="69B51DD7"/>
+    <w:multiLevelType w:val="hybridMultilevel"/>
+    <w:tmpl w:val="35CA0E72"/>
+    <w:lvl w:ilvl="0" w:tplc="0409000F">
+      <w:start w:val="1"/>
+      <w:numFmt w:val="decimal"/>
+      <w:lvlText w:val="%1."/>
+      <w:lvlJc w:val="left"/>
+      <w:pPr>
+        <w:ind w:left="720" w:hanging="360"/>
+      </w:pPr>
+      <w:rPr>
+        <w:rFonts w:hint="default"/>
+      </w:rPr>
+    </w:lvl>
+    <w:lvl w:ilvl="1" w:tplc="04090003" w:tentative="1">
+      <w:start w:val="1"/>
+      <w:numFmt w:val="bullet"/>
+      <w:lvlText w:val="o"/>
+      <w:lvlJc w:val="left"/>
+      <w:pPr>
+        <w:ind w:left="1440" w:hanging="360"/>
+      </w:pPr>
+      <w:rPr>
+        <w:rFonts w:ascii="Courier New" w:hAnsi="Courier New" w:cs="Courier New" w:hint="default"/>
+      </w:rPr>
+    </w:lvl>
+    <w:lvl w:ilvl="2" w:tplc="04090005" w:tentative="1">
+      <w:start w:val="1"/>
+      <w:numFmt w:val="bullet"/>
+      <w:lvlText w:val=""/>
+      <w:lvlJc w:val="left"/>
+      <w:pPr>
+        <w:ind w:left="2160" w:hanging="360"/>
+      </w:pPr>
+      <w:rPr>
+        <w:rFonts w:ascii="Wingdings" w:hAnsi="Wingdings" w:hint="default"/>
+      </w:rPr>
+    </w:lvl>
+    <w:lvl w:ilvl="3" w:tplc="04090001" w:tentative="1">
+      <w:start w:val="1"/>
+      <w:numFmt w:val="bullet"/>
+      <w:lvlText w:val=""/>
+      <w:lvlJc w:val="left"/>
+      <w:pPr>
+        <w:ind w:left="2880" w:hanging="360"/>
+      </w:pPr>
+      <w:rPr>
+        <w:rFonts w:ascii="Symbol" w:hAnsi="Symbol" w:hint="default"/>
+      </w:rPr>
+    </w:lvl>
+    <w:lvl w:ilvl="4" w:tplc="04090003" w:tentative="1">
+      <w:start w:val="1"/>
+      <w:numFmt w:val="bullet"/>
+      <w:lvlText w:val="o"/>
+      <w:lvlJc w:val="left"/>
+      <w:pPr>
+        <w:ind w:left="3600" w:hanging="360"/>
+      </w:pPr>
+      <w:rPr>
+        <w:rFonts w:ascii="Courier New" w:hAnsi="Courier New" w:cs="Courier New" w:hint="default"/>
+      </w:rPr>
+    </w:lvl>
+    <w:lvl w:ilvl="5" w:tplc="04090005" w:tentative="1">
+      <w:start w:val="1"/>
+      <w:numFmt w:val="bullet"/>
+      <w:lvlText w:val=""/>
+      <w:lvlJc w:val="left"/>
+      <w:pPr>
+        <w:ind w:left="4320" w:hanging="360"/>
+      </w:pPr>
+      <w:rPr>
+        <w:rFonts w:ascii="Wingdings" w:hAnsi="Wingdings" w:hint="default"/>
+      </w:rPr>
+    </w:lvl>
+    <w:lvl w:ilvl="6" w:tplc="04090001" w:tentative="1">
+      <w:start w:val="1"/>
+      <w:numFmt w:val="bullet"/>
+      <w:lvlText w:val=""/>
+      <w:lvlJc w:val="left"/>
+      <w:pPr>
+        <w:ind w:left="5040" w:hanging="360"/>
+      </w:pPr>
+      <w:rPr>
+        <w:rFonts w:ascii="Symbol" w:hAnsi="Symbol" w:hint="default"/>
+      </w:rPr>
+    </w:lvl>
+    <w:lvl w:ilvl="7" w:tplc="04090003" w:tentative="1">
+      <w:start w:val="1"/>
+      <w:numFmt w:val="bullet"/>
+      <w:lvlText w:val="o"/>
+      <w:lvlJc w:val="left"/>
+      <w:pPr>
+        <w:ind w:left="5760" w:hanging="360"/>
+      </w:pPr>
+      <w:rPr>
+        <w:rFonts w:ascii="Courier New" w:hAnsi="Courier New" w:cs="Courier New" w:hint="default"/>
+      </w:rPr>
+    </w:lvl>
+    <w:lvl w:ilvl="8" w:tplc="04090005" w:tentative="1">
+      <w:start w:val="1"/>
+      <w:numFmt w:val="bullet"/>
+      <w:lvlText w:val=""/>
+      <w:lvlJc w:val="left"/>
+      <w:pPr>
+        <w:ind w:left="6480" w:hanging="360"/>
+      </w:pPr>
+      <w:rPr>
+        <w:rFonts w:ascii="Wingdings" w:hAnsi="Wingdings" w:hint="default"/>
+      </w:rPr>
+    </w:lvl>
+  </w:abstractNum>
+  <w:abstractNum w:abstractNumId="28" w15:restartNumberingAfterBreak="0">
     <w:nsid w:val="6D2F7D46"/>
     <w:multiLevelType w:val="singleLevel"/>
     <w:tmpl w:val="04090001"/>
@@ -3535,7 +5326,7 @@
       </w:rPr>
     </w:lvl>
   </w:abstractNum>
-  <w:abstractNum w:abstractNumId="24" w15:restartNumberingAfterBreak="0">
+  <w:abstractNum w:abstractNumId="29" w15:restartNumberingAfterBreak="0">
     <w:nsid w:val="71273368"/>
     <w:multiLevelType w:val="hybridMultilevel"/>
     <w:tmpl w:val="95543B90"/>
@@ -3648,7 +5439,7 @@
       </w:rPr>
     </w:lvl>
   </w:abstractNum>
-  <w:abstractNum w:abstractNumId="25" w15:restartNumberingAfterBreak="0">
+  <w:abstractNum w:abstractNumId="30" w15:restartNumberingAfterBreak="0">
     <w:nsid w:val="71F21F2A"/>
     <w:multiLevelType w:val="singleLevel"/>
     <w:tmpl w:val="04090001"/>
@@ -3668,7 +5459,7 @@
       </w:rPr>
     </w:lvl>
   </w:abstractNum>
-  <w:abstractNum w:abstractNumId="26" w15:restartNumberingAfterBreak="0">
+  <w:abstractNum w:abstractNumId="31" w15:restartNumberingAfterBreak="0">
     <w:nsid w:val="743601FB"/>
     <w:multiLevelType w:val="singleLevel"/>
     <w:tmpl w:val="04090001"/>
@@ -3688,7 +5479,7 @@
       </w:rPr>
     </w:lvl>
   </w:abstractNum>
-  <w:abstractNum w:abstractNumId="27" w15:restartNumberingAfterBreak="0">
+  <w:abstractNum w:abstractNumId="32" w15:restartNumberingAfterBreak="0">
     <w:nsid w:val="756150CA"/>
     <w:multiLevelType w:val="singleLevel"/>
     <w:tmpl w:val="04090001"/>
@@ -3708,7 +5499,7 @@
       </w:rPr>
     </w:lvl>
   </w:abstractNum>
-  <w:abstractNum w:abstractNumId="28" w15:restartNumberingAfterBreak="0">
+  <w:abstractNum w:abstractNumId="33" w15:restartNumberingAfterBreak="0">
     <w:nsid w:val="7BE434D7"/>
     <w:multiLevelType w:val="singleLevel"/>
     <w:tmpl w:val="04090001"/>
@@ -3728,7 +5519,7 @@
       </w:rPr>
     </w:lvl>
   </w:abstractNum>
-  <w:abstractNum w:abstractNumId="29" w15:restartNumberingAfterBreak="0">
+  <w:abstractNum w:abstractNumId="34" w15:restartNumberingAfterBreak="0">
     <w:nsid w:val="7C104657"/>
     <w:multiLevelType w:val="hybridMultilevel"/>
     <w:tmpl w:val="35CA0E72"/>
@@ -3863,16 +5654,16 @@
     </w:lvlOverride>
   </w:num>
   <w:num w:numId="3">
-    <w:abstractNumId w:val="12"/>
+    <w:abstractNumId w:val="14"/>
   </w:num>
   <w:num w:numId="4">
-    <w:abstractNumId w:val="28"/>
+    <w:abstractNumId w:val="33"/>
   </w:num>
   <w:num w:numId="5">
-    <w:abstractNumId w:val="19"/>
+    <w:abstractNumId w:val="23"/>
   </w:num>
   <w:num w:numId="6">
-    <w:abstractNumId w:val="18"/>
+    <w:abstractNumId w:val="22"/>
   </w:num>
   <w:num w:numId="7">
     <w:abstractNumId w:val="1"/>
@@ -3895,64 +5686,64 @@
     <w:abstractNumId w:val="2"/>
   </w:num>
   <w:num w:numId="9">
-    <w:abstractNumId w:val="27"/>
+    <w:abstractNumId w:val="32"/>
   </w:num>
   <w:num w:numId="10">
-    <w:abstractNumId w:val="3"/>
+    <w:abstractNumId w:val="4"/>
   </w:num>
   <w:num w:numId="11">
-    <w:abstractNumId w:val="14"/>
+    <w:abstractNumId w:val="17"/>
   </w:num>
   <w:num w:numId="12">
+    <w:abstractNumId w:val="13"/>
+  </w:num>
+  <w:num w:numId="13">
+    <w:abstractNumId w:val="31"/>
+  </w:num>
+  <w:num w:numId="14">
+    <w:abstractNumId w:val="12"/>
+  </w:num>
+  <w:num w:numId="15">
+    <w:abstractNumId w:val="6"/>
+  </w:num>
+  <w:num w:numId="16">
+    <w:abstractNumId w:val="30"/>
+  </w:num>
+  <w:num w:numId="17">
+    <w:abstractNumId w:val="21"/>
+  </w:num>
+  <w:num w:numId="18">
+    <w:abstractNumId w:val="9"/>
+  </w:num>
+  <w:num w:numId="19">
+    <w:abstractNumId w:val="20"/>
+  </w:num>
+  <w:num w:numId="20">
     <w:abstractNumId w:val="11"/>
   </w:num>
-  <w:num w:numId="13">
+  <w:num w:numId="21">
+    <w:abstractNumId w:val="28"/>
+  </w:num>
+  <w:num w:numId="22">
+    <w:abstractNumId w:val="25"/>
+  </w:num>
+  <w:num w:numId="23">
+    <w:abstractNumId w:val="8"/>
+  </w:num>
+  <w:num w:numId="24">
+    <w:abstractNumId w:val="7"/>
+  </w:num>
+  <w:num w:numId="25">
+    <w:abstractNumId w:val="15"/>
+  </w:num>
+  <w:num w:numId="26">
     <w:abstractNumId w:val="26"/>
   </w:num>
-  <w:num w:numId="14">
-    <w:abstractNumId w:val="10"/>
-  </w:num>
-  <w:num w:numId="15">
-    <w:abstractNumId w:val="4"/>
-  </w:num>
-  <w:num w:numId="16">
-    <w:abstractNumId w:val="25"/>
-  </w:num>
-  <w:num w:numId="17">
-    <w:abstractNumId w:val="17"/>
-  </w:num>
-  <w:num w:numId="18">
-    <w:abstractNumId w:val="7"/>
-  </w:num>
-  <w:num w:numId="19">
-    <w:abstractNumId w:val="16"/>
-  </w:num>
-  <w:num w:numId="20">
-    <w:abstractNumId w:val="9"/>
-  </w:num>
-  <w:num w:numId="21">
-    <w:abstractNumId w:val="23"/>
-  </w:num>
-  <w:num w:numId="22">
-    <w:abstractNumId w:val="21"/>
-  </w:num>
-  <w:num w:numId="23">
-    <w:abstractNumId w:val="6"/>
-  </w:num>
-  <w:num w:numId="24">
-    <w:abstractNumId w:val="5"/>
-  </w:num>
-  <w:num w:numId="25">
-    <w:abstractNumId w:val="13"/>
-  </w:num>
-  <w:num w:numId="26">
-    <w:abstractNumId w:val="22"/>
-  </w:num>
   <w:num w:numId="27">
-    <w:abstractNumId w:val="24"/>
+    <w:abstractNumId w:val="29"/>
   </w:num>
   <w:num w:numId="28">
-    <w:abstractNumId w:val="29"/>
+    <w:abstractNumId w:val="34"/>
   </w:num>
   <w:num w:numId="29">
     <w:abstractNumId w:val="0"/>
@@ -3985,7 +5776,7 @@
     </w:lvlOverride>
   </w:num>
   <w:num w:numId="30">
-    <w:abstractNumId w:val="21"/>
+    <w:abstractNumId w:val="25"/>
     <w:lvlOverride w:ilvl="0">
       <w:startOverride w:val="1"/>
     </w:lvlOverride>
@@ -3999,7 +5790,7 @@
     <w:lvlOverride w:ilvl="8"/>
   </w:num>
   <w:num w:numId="31">
-    <w:abstractNumId w:val="6"/>
+    <w:abstractNumId w:val="8"/>
     <w:lvlOverride w:ilvl="0">
       <w:startOverride w:val="1"/>
     </w:lvlOverride>
@@ -4013,19 +5804,34 @@
     <w:lvlOverride w:ilvl="8"/>
   </w:num>
   <w:num w:numId="32">
-    <w:abstractNumId w:val="15"/>
+    <w:abstractNumId w:val="19"/>
   </w:num>
   <w:num w:numId="33">
-    <w:abstractNumId w:val="8"/>
+    <w:abstractNumId w:val="10"/>
   </w:num>
   <w:num w:numId="34">
-    <w:abstractNumId w:val="20"/>
+    <w:abstractNumId w:val="24"/>
+  </w:num>
+  <w:num w:numId="35">
+    <w:abstractNumId w:val="18"/>
+  </w:num>
+  <w:num w:numId="36">
+    <w:abstractNumId w:val="3"/>
+  </w:num>
+  <w:num w:numId="37">
+    <w:abstractNumId w:val="27"/>
+  </w:num>
+  <w:num w:numId="38">
+    <w:abstractNumId w:val="16"/>
+  </w:num>
+  <w:num w:numId="39">
+    <w:abstractNumId w:val="5"/>
   </w:num>
 </w:numbering>
 </file>
 
 <file path=word/styles.xml><?xml version="1.0" encoding="utf-8"?>
-<w:styles xmlns:mc="http://schemas.openxmlformats.org/markup-compatibility/2006" xmlns:r="http://schemas.openxmlformats.org/officeDocument/2006/relationships" xmlns:w="http://schemas.openxmlformats.org/wordprocessingml/2006/main" xmlns:w14="http://schemas.microsoft.com/office/word/2010/wordml" xmlns:w15="http://schemas.microsoft.com/office/word/2012/wordml" xmlns:w16cid="http://schemas.microsoft.com/office/word/2016/wordml/cid" xmlns:w16se="http://schemas.microsoft.com/office/word/2015/wordml/symex" mc:Ignorable="w14 w15 w16se w16cid">
+<w:styles xmlns:mc="http://schemas.openxmlformats.org/markup-compatibility/2006" xmlns:r="http://schemas.openxmlformats.org/officeDocument/2006/relationships" xmlns:w="http://schemas.openxmlformats.org/wordprocessingml/2006/main" xmlns:w14="http://schemas.microsoft.com/office/word/2010/wordml" xmlns:w15="http://schemas.microsoft.com/office/word/2012/wordml" mc:Ignorable="w14 w15">
   <w:docDefaults>
     <w:rPrDefault>
       <w:rPr>
@@ -4035,7 +5841,7 @@
     </w:rPrDefault>
     <w:pPrDefault/>
   </w:docDefaults>
-  <w:latentStyles w:defLockedState="0" w:defUIPriority="99" w:defSemiHidden="0" w:defUnhideWhenUsed="0" w:defQFormat="0" w:count="375">
+  <w:latentStyles w:defLockedState="0" w:defUIPriority="99" w:defSemiHidden="0" w:defUnhideWhenUsed="0" w:defQFormat="0" w:count="371">
     <w:lsdException w:name="Normal" w:uiPriority="0" w:qFormat="1"/>
     <w:lsdException w:name="heading 1" w:uiPriority="0" w:qFormat="1"/>
     <w:lsdException w:name="heading 2" w:uiPriority="0" w:qFormat="1"/>
@@ -4407,8 +6213,6 @@
     <w:lsdException w:name="List Table 5 Dark Accent 6" w:uiPriority="50"/>
     <w:lsdException w:name="List Table 6 Colorful Accent 6" w:uiPriority="51"/>
     <w:lsdException w:name="List Table 7 Colorful Accent 6" w:uiPriority="52"/>
-    <w:lsdException w:name="Mention" w:semiHidden="1" w:unhideWhenUsed="1"/>
-    <w:lsdException w:name="Smart Hyperlink" w:semiHidden="1" w:unhideWhenUsed="1"/>
   </w:latentStyles>
   <w:style w:type="paragraph" w:default="1" w:styleId="Normal">
     <w:name w:val="Normal"/>

</xml_diff>